<commit_message>
Picture of db insert
</commit_message>
<xml_diff>
--- a/docs/Documentation.docx
+++ b/docs/Documentation.docx
@@ -12,7 +12,6 @@
           <w:szCs w:val="64"/>
         </w:rPr>
       </w:pPr>
-      <w:proofErr w:type="spellStart"/>
       <w:r>
         <w:rPr>
           <w:b/>
@@ -22,7 +21,6 @@
         </w:rPr>
         <w:t>PollákPizza</w:t>
       </w:r>
-      <w:proofErr w:type="spellEnd"/>
     </w:p>
     <w:p>
       <w:pPr>
@@ -4061,6 +4059,62 @@
         <w:t>orders ↔ toppings az orderTops táblán keresztül.</w:t>
       </w:r>
     </w:p>
+    <w:p>
+      <w:pPr>
+        <w:rPr>
+          <w:sz w:val="30"/>
+          <w:szCs w:val="30"/>
+        </w:rPr>
+      </w:pPr>
+      <w:r>
+        <w:rPr>
+          <w:noProof/>
+          <w:sz w:val="36"/>
+          <w:szCs w:val="36"/>
+        </w:rPr>
+        <w:drawing>
+          <wp:inline distT="0" distB="0" distL="0" distR="0" wp14:anchorId="36EBA113" wp14:editId="5B3025E7">
+            <wp:extent cx="5760720" cy="5492750"/>
+            <wp:effectExtent l="0" t="0" r="0" b="0"/>
+            <wp:docPr id="8" name="Kép 8"/>
+            <wp:cNvGraphicFramePr>
+              <a:graphicFrameLocks xmlns:a="http://schemas.openxmlformats.org/drawingml/2006/main" noChangeAspect="1"/>
+            </wp:cNvGraphicFramePr>
+            <a:graphic xmlns:a="http://schemas.openxmlformats.org/drawingml/2006/main">
+              <a:graphicData uri="http://schemas.openxmlformats.org/drawingml/2006/picture">
+                <pic:pic xmlns:pic="http://schemas.openxmlformats.org/drawingml/2006/picture">
+                  <pic:nvPicPr>
+                    <pic:cNvPr id="8" name="Kép 8"/>
+                    <pic:cNvPicPr/>
+                  </pic:nvPicPr>
+                  <pic:blipFill>
+                    <a:blip r:embed="rId7">
+                      <a:extLst>
+                        <a:ext uri="{28A0092B-C50C-407E-A947-70E740481C1C}">
+                          <a14:useLocalDpi xmlns:a14="http://schemas.microsoft.com/office/drawing/2010/main" val="0"/>
+                        </a:ext>
+                      </a:extLst>
+                    </a:blip>
+                    <a:stretch>
+                      <a:fillRect/>
+                    </a:stretch>
+                  </pic:blipFill>
+                  <pic:spPr>
+                    <a:xfrm>
+                      <a:off x="0" y="0"/>
+                      <a:ext cx="5760720" cy="5492750"/>
+                    </a:xfrm>
+                    <a:prstGeom prst="rect">
+                      <a:avLst/>
+                    </a:prstGeom>
+                  </pic:spPr>
+                </pic:pic>
+              </a:graphicData>
+            </a:graphic>
+          </wp:inline>
+        </w:drawing>
+      </w:r>
+    </w:p>
     <w:p/>
     <w:p>
       <w:pPr>
@@ -4294,6 +4348,7 @@
                 <w:sz w:val="30"/>
                 <w:szCs w:val="30"/>
               </w:rPr>
+              <w:lastRenderedPageBreak/>
               <w:t>Hawaii</w:t>
             </w:r>
           </w:p>
@@ -4882,109 +4937,6 @@
             <wp:extent cx="5760720" cy="5993130"/>
             <wp:effectExtent l="0" t="0" r="0" b="7620"/>
             <wp:docPr id="19" name="Kép 19"/>
-            <wp:cNvGraphicFramePr>
-              <a:graphicFrameLocks xmlns:a="http://schemas.openxmlformats.org/drawingml/2006/main" noChangeAspect="1"/>
-            </wp:cNvGraphicFramePr>
-            <a:graphic xmlns:a="http://schemas.openxmlformats.org/drawingml/2006/main">
-              <a:graphicData uri="http://schemas.openxmlformats.org/drawingml/2006/picture">
-                <pic:pic xmlns:pic="http://schemas.openxmlformats.org/drawingml/2006/picture">
-                  <pic:nvPicPr>
-                    <pic:cNvPr id="1" name=""/>
-                    <pic:cNvPicPr/>
-                  </pic:nvPicPr>
-                  <pic:blipFill>
-                    <a:blip r:embed="rId7"/>
-                    <a:stretch>
-                      <a:fillRect/>
-                    </a:stretch>
-                  </pic:blipFill>
-                  <pic:spPr>
-                    <a:xfrm>
-                      <a:off x="0" y="0"/>
-                      <a:ext cx="5760720" cy="5993130"/>
-                    </a:xfrm>
-                    <a:prstGeom prst="rect">
-                      <a:avLst/>
-                    </a:prstGeom>
-                  </pic:spPr>
-                </pic:pic>
-              </a:graphicData>
-            </a:graphic>
-          </wp:inline>
-        </w:drawing>
-      </w:r>
-    </w:p>
-    <w:p>
-      <w:pPr>
-        <w:rPr>
-          <w:b/>
-          <w:bCs/>
-          <w:sz w:val="30"/>
-          <w:szCs w:val="30"/>
-        </w:rPr>
-      </w:pPr>
-      <w:r>
-        <w:rPr>
-          <w:b/>
-          <w:bCs/>
-          <w:sz w:val="30"/>
-          <w:szCs w:val="30"/>
-        </w:rPr>
-        <w:br w:type="page"/>
-      </w:r>
-    </w:p>
-    <w:p>
-      <w:pPr>
-        <w:rPr>
-          <w:sz w:val="26"/>
-          <w:szCs w:val="26"/>
-        </w:rPr>
-      </w:pPr>
-      <w:proofErr w:type="spellStart"/>
-      <w:r>
-        <w:rPr>
-          <w:b/>
-          <w:bCs/>
-          <w:sz w:val="30"/>
-          <w:szCs w:val="30"/>
-        </w:rPr>
-        <w:lastRenderedPageBreak/>
-        <w:t>MenuPage.vue</w:t>
-      </w:r>
-      <w:proofErr w:type="spellEnd"/>
-      <w:r>
-        <w:rPr>
-          <w:b/>
-          <w:bCs/>
-          <w:sz w:val="30"/>
-          <w:szCs w:val="30"/>
-        </w:rPr>
-        <w:t>:</w:t>
-      </w:r>
-      <w:r>
-        <w:rPr>
-          <w:sz w:val="26"/>
-          <w:szCs w:val="26"/>
-        </w:rPr>
-        <w:t xml:space="preserve"> Az étlap oldal, ahol a felhasználók böngészhetik a pizzák listáját és rendelhetnek.</w:t>
-      </w:r>
-    </w:p>
-    <w:p>
-      <w:pPr>
-        <w:rPr>
-          <w:sz w:val="26"/>
-          <w:szCs w:val="26"/>
-        </w:rPr>
-      </w:pPr>
-      <w:r>
-        <w:rPr>
-          <w:noProof/>
-        </w:rPr>
-        <w:drawing>
-          <wp:inline distT="0" distB="0" distL="0" distR="0" wp14:anchorId="64AE0FD0" wp14:editId="61EC50EE">
-            <wp:extent cx="5760720" cy="5273040"/>
-            <wp:effectExtent l="0" t="0" r="0" b="3810"/>
-            <wp:docPr id="20" name="Kép 20"/>
             <wp:cNvGraphicFramePr>
               <a:graphicFrameLocks xmlns:a="http://schemas.openxmlformats.org/drawingml/2006/main" noChangeAspect="1"/>
             </wp:cNvGraphicFramePr>
@@ -5004,6 +4956,98 @@
                   <pic:spPr>
                     <a:xfrm>
                       <a:off x="0" y="0"/>
+                      <a:ext cx="5760720" cy="5993130"/>
+                    </a:xfrm>
+                    <a:prstGeom prst="rect">
+                      <a:avLst/>
+                    </a:prstGeom>
+                  </pic:spPr>
+                </pic:pic>
+              </a:graphicData>
+            </a:graphic>
+          </wp:inline>
+        </w:drawing>
+      </w:r>
+    </w:p>
+    <w:p>
+      <w:pPr>
+        <w:rPr>
+          <w:b/>
+          <w:bCs/>
+          <w:sz w:val="30"/>
+          <w:szCs w:val="30"/>
+        </w:rPr>
+      </w:pPr>
+      <w:r>
+        <w:rPr>
+          <w:b/>
+          <w:bCs/>
+          <w:sz w:val="30"/>
+          <w:szCs w:val="30"/>
+        </w:rPr>
+        <w:br w:type="page"/>
+      </w:r>
+    </w:p>
+    <w:p>
+      <w:pPr>
+        <w:rPr>
+          <w:sz w:val="26"/>
+          <w:szCs w:val="26"/>
+        </w:rPr>
+      </w:pPr>
+      <w:r>
+        <w:rPr>
+          <w:b/>
+          <w:bCs/>
+          <w:sz w:val="30"/>
+          <w:szCs w:val="30"/>
+        </w:rPr>
+        <w:lastRenderedPageBreak/>
+        <w:t>MenuPage.vue:</w:t>
+      </w:r>
+      <w:r>
+        <w:rPr>
+          <w:sz w:val="26"/>
+          <w:szCs w:val="26"/>
+        </w:rPr>
+        <w:t xml:space="preserve"> Az étlap oldal, ahol a felhasználók böngészhetik a pizzák listáját és rendelhetnek.</w:t>
+      </w:r>
+    </w:p>
+    <w:p>
+      <w:pPr>
+        <w:rPr>
+          <w:sz w:val="26"/>
+          <w:szCs w:val="26"/>
+        </w:rPr>
+      </w:pPr>
+      <w:r>
+        <w:rPr>
+          <w:noProof/>
+        </w:rPr>
+        <w:drawing>
+          <wp:inline distT="0" distB="0" distL="0" distR="0" wp14:anchorId="64AE0FD0" wp14:editId="61EC50EE">
+            <wp:extent cx="5760720" cy="5273040"/>
+            <wp:effectExtent l="0" t="0" r="0" b="3810"/>
+            <wp:docPr id="20" name="Kép 20"/>
+            <wp:cNvGraphicFramePr>
+              <a:graphicFrameLocks xmlns:a="http://schemas.openxmlformats.org/drawingml/2006/main" noChangeAspect="1"/>
+            </wp:cNvGraphicFramePr>
+            <a:graphic xmlns:a="http://schemas.openxmlformats.org/drawingml/2006/main">
+              <a:graphicData uri="http://schemas.openxmlformats.org/drawingml/2006/picture">
+                <pic:pic xmlns:pic="http://schemas.openxmlformats.org/drawingml/2006/picture">
+                  <pic:nvPicPr>
+                    <pic:cNvPr id="1" name=""/>
+                    <pic:cNvPicPr/>
+                  </pic:nvPicPr>
+                  <pic:blipFill>
+                    <a:blip r:embed="rId9"/>
+                    <a:stretch>
+                      <a:fillRect/>
+                    </a:stretch>
+                  </pic:blipFill>
+                  <pic:spPr>
+                    <a:xfrm>
+                      <a:off x="0" y="0"/>
                       <a:ext cx="5760720" cy="5273040"/>
                     </a:xfrm>
                     <a:prstGeom prst="rect">
@@ -5148,7 +5192,7 @@
                     <pic:cNvPicPr/>
                   </pic:nvPicPr>
                   <pic:blipFill>
-                    <a:blip r:embed="rId9"/>
+                    <a:blip r:embed="rId10"/>
                     <a:stretch>
                       <a:fillRect/>
                     </a:stretch>
@@ -5309,7 +5353,7 @@
                     <pic:cNvPicPr/>
                   </pic:nvPicPr>
                   <pic:blipFill>
-                    <a:blip r:embed="rId10">
+                    <a:blip r:embed="rId11">
                       <a:extLst>
                         <a:ext uri="{28A0092B-C50C-407E-A947-70E740481C1C}">
                           <a14:useLocalDpi xmlns:a14="http://schemas.microsoft.com/office/drawing/2010/main" val="0"/>
@@ -5364,7 +5408,7 @@
                     <pic:cNvPicPr/>
                   </pic:nvPicPr>
                   <pic:blipFill>
-                    <a:blip r:embed="rId11"/>
+                    <a:blip r:embed="rId12"/>
                     <a:stretch>
                       <a:fillRect/>
                     </a:stretch>
@@ -5571,184 +5615,6 @@
             <wp:extent cx="5760720" cy="5742305"/>
             <wp:effectExtent l="0" t="0" r="0" b="0"/>
             <wp:docPr id="24" name="Kép 24"/>
-            <wp:cNvGraphicFramePr>
-              <a:graphicFrameLocks xmlns:a="http://schemas.openxmlformats.org/drawingml/2006/main" noChangeAspect="1"/>
-            </wp:cNvGraphicFramePr>
-            <a:graphic xmlns:a="http://schemas.openxmlformats.org/drawingml/2006/main">
-              <a:graphicData uri="http://schemas.openxmlformats.org/drawingml/2006/picture">
-                <pic:pic xmlns:pic="http://schemas.openxmlformats.org/drawingml/2006/picture">
-                  <pic:nvPicPr>
-                    <pic:cNvPr id="1" name=""/>
-                    <pic:cNvPicPr/>
-                  </pic:nvPicPr>
-                  <pic:blipFill>
-                    <a:blip r:embed="rId12"/>
-                    <a:stretch>
-                      <a:fillRect/>
-                    </a:stretch>
-                  </pic:blipFill>
-                  <pic:spPr>
-                    <a:xfrm>
-                      <a:off x="0" y="0"/>
-                      <a:ext cx="5760720" cy="5742305"/>
-                    </a:xfrm>
-                    <a:prstGeom prst="rect">
-                      <a:avLst/>
-                    </a:prstGeom>
-                  </pic:spPr>
-                </pic:pic>
-              </a:graphicData>
-            </a:graphic>
-          </wp:inline>
-        </w:drawing>
-      </w:r>
-    </w:p>
-    <w:p>
-      <w:pPr>
-        <w:rPr>
-          <w:sz w:val="26"/>
-          <w:szCs w:val="26"/>
-        </w:rPr>
-      </w:pPr>
-      <w:r>
-        <w:rPr>
-          <w:b/>
-          <w:bCs/>
-          <w:sz w:val="30"/>
-          <w:szCs w:val="30"/>
-        </w:rPr>
-        <w:t>ResetPasswordPage.vue:</w:t>
-      </w:r>
-      <w:r>
-        <w:rPr>
-          <w:b/>
-          <w:bCs/>
-          <w:sz w:val="30"/>
-          <w:szCs w:val="30"/>
-        </w:rPr>
-        <w:t xml:space="preserve"> </w:t>
-      </w:r>
-      <w:r>
-        <w:rPr>
-          <w:sz w:val="26"/>
-          <w:szCs w:val="26"/>
-        </w:rPr>
-        <w:t xml:space="preserve">Ezt az oldalt a felhasználó abban az esetben tekinti </w:t>
-      </w:r>
-      <w:r>
-        <w:rPr>
-          <w:sz w:val="26"/>
-          <w:szCs w:val="26"/>
-        </w:rPr>
-        <w:t>meg,</w:t>
-      </w:r>
-      <w:r>
-        <w:rPr>
-          <w:sz w:val="26"/>
-          <w:szCs w:val="26"/>
-        </w:rPr>
-        <w:t xml:space="preserve"> ha valamilyen módon elfelejtette jelszavát, az emailben megkapott linkre kattintva itt meg tudja változtatni.</w:t>
-      </w:r>
-    </w:p>
-    <w:p>
-      <w:pPr>
-        <w:rPr>
-          <w:sz w:val="26"/>
-          <w:szCs w:val="26"/>
-        </w:rPr>
-      </w:pPr>
-      <w:r>
-        <w:rPr>
-          <w:sz w:val="26"/>
-          <w:szCs w:val="26"/>
-        </w:rPr>
-        <w:br w:type="page"/>
-      </w:r>
-    </w:p>
-    <w:p>
-      <w:pPr>
-        <w:rPr>
-          <w:sz w:val="36"/>
-          <w:szCs w:val="36"/>
-        </w:rPr>
-      </w:pPr>
-      <w:r>
-        <w:rPr>
-          <w:sz w:val="36"/>
-          <w:szCs w:val="36"/>
-        </w:rPr>
-        <w:lastRenderedPageBreak/>
-        <w:t>Backend</w:t>
-      </w:r>
-    </w:p>
-    <w:p>
-      <w:pPr>
-        <w:rPr>
-          <w:sz w:val="32"/>
-          <w:szCs w:val="32"/>
-        </w:rPr>
-      </w:pPr>
-      <w:r>
-        <w:rPr>
-          <w:sz w:val="32"/>
-          <w:szCs w:val="32"/>
-        </w:rPr>
-        <w:t>A backend Node.js és Express alapú, és a következő főbb részekből áll</w:t>
-      </w:r>
-      <w:r>
-        <w:rPr>
-          <w:sz w:val="32"/>
-          <w:szCs w:val="32"/>
-        </w:rPr>
-        <w:t>(A képekben nincs benne mindig a teljes kód)</w:t>
-      </w:r>
-      <w:r>
-        <w:rPr>
-          <w:sz w:val="32"/>
-          <w:szCs w:val="32"/>
-        </w:rPr>
-        <w:t>:</w:t>
-      </w:r>
-    </w:p>
-    <w:p>
-      <w:pPr>
-        <w:rPr>
-          <w:sz w:val="26"/>
-          <w:szCs w:val="26"/>
-        </w:rPr>
-      </w:pPr>
-      <w:r>
-        <w:rPr>
-          <w:b/>
-          <w:sz w:val="34"/>
-          <w:szCs w:val="34"/>
-        </w:rPr>
-        <w:t>app.js:</w:t>
-      </w:r>
-      <w:r>
-        <w:rPr>
-          <w:sz w:val="26"/>
-          <w:szCs w:val="26"/>
-        </w:rPr>
-        <w:t xml:space="preserve"> Az Express alkalmazás inicializálása és a fő útvonalak beállítása.</w:t>
-      </w:r>
-    </w:p>
-    <w:p>
-      <w:pPr>
-        <w:rPr>
-          <w:sz w:val="26"/>
-          <w:szCs w:val="26"/>
-        </w:rPr>
-      </w:pPr>
-      <w:r>
-        <w:rPr>
-          <w:noProof/>
-        </w:rPr>
-        <w:drawing>
-          <wp:inline distT="0" distB="0" distL="0" distR="0" wp14:anchorId="698EF2C3" wp14:editId="2C041D0D">
-            <wp:extent cx="3829050" cy="6667500"/>
-            <wp:effectExtent l="0" t="0" r="0" b="0"/>
-            <wp:docPr id="3" name="Kép 3"/>
             <wp:cNvGraphicFramePr>
               <a:graphicFrameLocks xmlns:a="http://schemas.openxmlformats.org/drawingml/2006/main" noChangeAspect="1"/>
             </wp:cNvGraphicFramePr>
@@ -5768,7 +5634,7 @@
                   <pic:spPr>
                     <a:xfrm>
                       <a:off x="0" y="0"/>
-                      <a:ext cx="3829050" cy="6667500"/>
+                      <a:ext cx="5760720" cy="5742305"/>
                     </a:xfrm>
                     <a:prstGeom prst="rect">
                       <a:avLst/>
@@ -5784,85 +5650,131 @@
     <w:p>
       <w:pPr>
         <w:rPr>
+          <w:sz w:val="26"/>
+          <w:szCs w:val="26"/>
+        </w:rPr>
+      </w:pPr>
+      <w:r>
+        <w:rPr>
+          <w:b/>
+          <w:bCs/>
+          <w:sz w:val="30"/>
+          <w:szCs w:val="30"/>
+        </w:rPr>
+        <w:t>ResetPasswordPage.vue:</w:t>
+      </w:r>
+      <w:r>
+        <w:rPr>
+          <w:b/>
+          <w:bCs/>
+          <w:sz w:val="30"/>
+          <w:szCs w:val="30"/>
+        </w:rPr>
+        <w:t xml:space="preserve"> </w:t>
+      </w:r>
+      <w:r>
+        <w:rPr>
+          <w:sz w:val="26"/>
+          <w:szCs w:val="26"/>
+        </w:rPr>
+        <w:t xml:space="preserve">Ezt az oldalt a felhasználó abban az esetben tekinti </w:t>
+      </w:r>
+      <w:r>
+        <w:rPr>
+          <w:sz w:val="26"/>
+          <w:szCs w:val="26"/>
+        </w:rPr>
+        <w:t>meg,</w:t>
+      </w:r>
+      <w:r>
+        <w:rPr>
+          <w:sz w:val="26"/>
+          <w:szCs w:val="26"/>
+        </w:rPr>
+        <w:t xml:space="preserve"> ha valamilyen módon elfelejtette jelszavát, az emailben megkapott linkre kattintva itt meg tudja változtatni.</w:t>
+      </w:r>
+    </w:p>
+    <w:p>
+      <w:pPr>
+        <w:rPr>
+          <w:sz w:val="26"/>
+          <w:szCs w:val="26"/>
+        </w:rPr>
+      </w:pPr>
+      <w:r>
+        <w:rPr>
+          <w:sz w:val="26"/>
+          <w:szCs w:val="26"/>
+        </w:rPr>
+        <w:br w:type="page"/>
+      </w:r>
+    </w:p>
+    <w:p>
+      <w:pPr>
+        <w:rPr>
+          <w:sz w:val="36"/>
+          <w:szCs w:val="36"/>
+        </w:rPr>
+      </w:pPr>
+      <w:r>
+        <w:rPr>
+          <w:sz w:val="36"/>
+          <w:szCs w:val="36"/>
+        </w:rPr>
+        <w:lastRenderedPageBreak/>
+        <w:t>Backend</w:t>
+      </w:r>
+    </w:p>
+    <w:p>
+      <w:pPr>
+        <w:rPr>
+          <w:sz w:val="32"/>
+          <w:szCs w:val="32"/>
+        </w:rPr>
+      </w:pPr>
+      <w:r>
+        <w:rPr>
+          <w:sz w:val="32"/>
+          <w:szCs w:val="32"/>
+        </w:rPr>
+        <w:t>A backend Node.js és Express alapú, és a következő főbb részekből áll</w:t>
+      </w:r>
+      <w:r>
+        <w:rPr>
+          <w:sz w:val="32"/>
+          <w:szCs w:val="32"/>
+        </w:rPr>
+        <w:t>(A képekben nincs benne mindig a teljes kód)</w:t>
+      </w:r>
+      <w:r>
+        <w:rPr>
+          <w:sz w:val="32"/>
+          <w:szCs w:val="32"/>
+        </w:rPr>
+        <w:t>:</w:t>
+      </w:r>
+    </w:p>
+    <w:p>
+      <w:pPr>
+        <w:rPr>
+          <w:sz w:val="26"/>
+          <w:szCs w:val="26"/>
+        </w:rPr>
+      </w:pPr>
+      <w:r>
+        <w:rPr>
           <w:b/>
           <w:sz w:val="34"/>
           <w:szCs w:val="34"/>
         </w:rPr>
-      </w:pPr>
-    </w:p>
-    <w:p>
-      <w:pPr>
-        <w:rPr>
-          <w:b/>
-          <w:sz w:val="34"/>
-          <w:szCs w:val="34"/>
-        </w:rPr>
-      </w:pPr>
-    </w:p>
-    <w:p>
-      <w:pPr>
-        <w:rPr>
-          <w:sz w:val="26"/>
-          <w:szCs w:val="26"/>
-        </w:rPr>
-      </w:pPr>
-      <w:proofErr w:type="spellStart"/>
-      <w:r>
-        <w:rPr>
-          <w:b/>
-          <w:sz w:val="34"/>
-          <w:szCs w:val="34"/>
-        </w:rPr>
-        <w:lastRenderedPageBreak/>
-        <w:t>routes</w:t>
-      </w:r>
-      <w:proofErr w:type="spellEnd"/>
-      <w:r>
-        <w:rPr>
-          <w:b/>
-          <w:sz w:val="30"/>
-          <w:szCs w:val="30"/>
-        </w:rPr>
-        <w:t>:</w:t>
-      </w:r>
-      <w:r>
-        <w:rPr>
-          <w:sz w:val="26"/>
-          <w:szCs w:val="26"/>
-        </w:rPr>
-        <w:t xml:space="preserve"> Az alkalmazás különböző útvonalai.</w:t>
-      </w:r>
-    </w:p>
-    <w:p>
-      <w:pPr>
-        <w:rPr>
-          <w:sz w:val="26"/>
-          <w:szCs w:val="26"/>
-        </w:rPr>
-      </w:pPr>
-      <w:r>
-        <w:rPr>
-          <w:i/>
-          <w:sz w:val="30"/>
-          <w:szCs w:val="30"/>
-        </w:rPr>
-        <w:t xml:space="preserve">addPizzas.js: </w:t>
-      </w:r>
-      <w:proofErr w:type="gramStart"/>
-      <w:r>
-        <w:rPr>
-          <w:sz w:val="26"/>
-          <w:szCs w:val="26"/>
-        </w:rPr>
-        <w:t>Pizza hozzáadására,</w:t>
-      </w:r>
-      <w:proofErr w:type="gramEnd"/>
-      <w:r>
-        <w:rPr>
-          <w:sz w:val="26"/>
-          <w:szCs w:val="26"/>
-        </w:rPr>
-        <w:t xml:space="preserve"> és feltétek hozzáadására szolgál</w:t>
+        <w:t>app.js:</w:t>
+      </w:r>
+      <w:r>
+        <w:rPr>
+          <w:sz w:val="26"/>
+          <w:szCs w:val="26"/>
+        </w:rPr>
+        <w:t xml:space="preserve"> Az Express alkalmazás inicializálása és a fő útvonalak beállítása.</w:t>
       </w:r>
     </w:p>
     <w:p>
@@ -5877,10 +5789,10 @@
           <w:noProof/>
         </w:rPr>
         <w:drawing>
-          <wp:inline distT="0" distB="0" distL="0" distR="0" wp14:anchorId="6B7E8821" wp14:editId="34E28A1F">
-            <wp:extent cx="5760720" cy="5182235"/>
+          <wp:inline distT="0" distB="0" distL="0" distR="0" wp14:anchorId="698EF2C3" wp14:editId="2C041D0D">
+            <wp:extent cx="3829050" cy="6667500"/>
             <wp:effectExtent l="0" t="0" r="0" b="0"/>
-            <wp:docPr id="7" name="Kép 7"/>
+            <wp:docPr id="3" name="Kép 3"/>
             <wp:cNvGraphicFramePr>
               <a:graphicFrameLocks xmlns:a="http://schemas.openxmlformats.org/drawingml/2006/main" noChangeAspect="1"/>
             </wp:cNvGraphicFramePr>
@@ -5900,7 +5812,7 @@
                   <pic:spPr>
                     <a:xfrm>
                       <a:off x="0" y="0"/>
-                      <a:ext cx="5760720" cy="5182235"/>
+                      <a:ext cx="3829050" cy="6667500"/>
                     </a:xfrm>
                     <a:prstGeom prst="rect">
                       <a:avLst/>
@@ -5916,151 +5828,83 @@
     <w:p>
       <w:pPr>
         <w:rPr>
+          <w:b/>
+          <w:sz w:val="34"/>
+          <w:szCs w:val="34"/>
+        </w:rPr>
+      </w:pPr>
+    </w:p>
+    <w:p>
+      <w:pPr>
+        <w:rPr>
+          <w:b/>
+          <w:sz w:val="34"/>
+          <w:szCs w:val="34"/>
+        </w:rPr>
+      </w:pPr>
+    </w:p>
+    <w:p>
+      <w:pPr>
+        <w:rPr>
+          <w:sz w:val="26"/>
+          <w:szCs w:val="26"/>
+        </w:rPr>
+      </w:pPr>
+      <w:r>
+        <w:rPr>
+          <w:b/>
+          <w:sz w:val="34"/>
+          <w:szCs w:val="34"/>
+        </w:rPr>
+        <w:lastRenderedPageBreak/>
+        <w:t>routes</w:t>
+      </w:r>
+      <w:r>
+        <w:rPr>
+          <w:b/>
+          <w:sz w:val="30"/>
+          <w:szCs w:val="30"/>
+        </w:rPr>
+        <w:t>:</w:t>
+      </w:r>
+      <w:r>
+        <w:rPr>
+          <w:sz w:val="26"/>
+          <w:szCs w:val="26"/>
+        </w:rPr>
+        <w:t xml:space="preserve"> Az alkalmazás különböző útvonalai.</w:t>
+      </w:r>
+    </w:p>
+    <w:p>
+      <w:pPr>
+        <w:rPr>
+          <w:sz w:val="26"/>
+          <w:szCs w:val="26"/>
+        </w:rPr>
+      </w:pPr>
+      <w:r>
+        <w:rPr>
           <w:i/>
           <w:sz w:val="30"/>
           <w:szCs w:val="30"/>
         </w:rPr>
-      </w:pPr>
-      <w:r>
-        <w:rPr>
-          <w:i/>
-          <w:sz w:val="30"/>
-          <w:szCs w:val="30"/>
-        </w:rPr>
-        <w:br w:type="page"/>
-      </w:r>
-    </w:p>
-    <w:p>
-      <w:pPr>
-        <w:rPr>
-          <w:sz w:val="26"/>
-          <w:szCs w:val="26"/>
-        </w:rPr>
-      </w:pPr>
-      <w:r>
-        <w:rPr>
-          <w:i/>
-          <w:sz w:val="30"/>
-          <w:szCs w:val="30"/>
-        </w:rPr>
-        <w:lastRenderedPageBreak/>
-        <w:t>admin.js:</w:t>
-      </w:r>
-      <w:r>
-        <w:rPr>
-          <w:i/>
-          <w:sz w:val="30"/>
-          <w:szCs w:val="30"/>
-        </w:rPr>
-        <w:t xml:space="preserve"> </w:t>
-      </w:r>
-      <w:r>
-        <w:rPr>
-          <w:sz w:val="26"/>
-          <w:szCs w:val="26"/>
-        </w:rPr>
-        <w:t>A felhasználók, és a rendeléseik lekérdezését kezeli.</w:t>
-      </w:r>
-    </w:p>
-    <w:p>
-      <w:pPr>
-        <w:rPr>
-          <w:sz w:val="26"/>
-          <w:szCs w:val="26"/>
-        </w:rPr>
-      </w:pPr>
-      <w:r>
-        <w:rPr>
-          <w:i/>
-          <w:sz w:val="30"/>
-          <w:szCs w:val="30"/>
-        </w:rPr>
-        <w:t>allpizzas.js:</w:t>
-      </w:r>
-      <w:r>
-        <w:rPr>
-          <w:i/>
-          <w:sz w:val="30"/>
-          <w:szCs w:val="30"/>
-        </w:rPr>
-        <w:t xml:space="preserve"> </w:t>
-      </w:r>
-      <w:r>
-        <w:rPr>
-          <w:sz w:val="26"/>
-          <w:szCs w:val="26"/>
-        </w:rPr>
-        <w:t>Lekérdez hat véletlenszerű pizzát</w:t>
-      </w:r>
-    </w:p>
-    <w:p>
-      <w:pPr>
-        <w:rPr>
-          <w:sz w:val="26"/>
-          <w:szCs w:val="26"/>
-        </w:rPr>
-      </w:pPr>
-      <w:r>
-        <w:rPr>
-          <w:i/>
-          <w:sz w:val="30"/>
-          <w:szCs w:val="30"/>
-        </w:rPr>
-        <w:t>allsizes.js:</w:t>
-      </w:r>
-      <w:r>
-        <w:rPr>
-          <w:i/>
-          <w:sz w:val="30"/>
-          <w:szCs w:val="30"/>
-        </w:rPr>
-        <w:t xml:space="preserve"> </w:t>
-      </w:r>
-      <w:r>
-        <w:rPr>
-          <w:sz w:val="26"/>
-          <w:szCs w:val="26"/>
-        </w:rPr>
-        <w:t>Lekérdezi az összes méretet</w:t>
-      </w:r>
-    </w:p>
-    <w:p>
-      <w:pPr>
-        <w:rPr>
-          <w:sz w:val="26"/>
-          <w:szCs w:val="26"/>
-        </w:rPr>
-      </w:pPr>
-    </w:p>
-    <w:p>
-      <w:pPr>
-        <w:rPr>
-          <w:sz w:val="26"/>
-          <w:szCs w:val="26"/>
-        </w:rPr>
-      </w:pPr>
-      <w:r>
-        <w:rPr>
-          <w:i/>
-          <w:sz w:val="30"/>
-          <w:szCs w:val="30"/>
-        </w:rPr>
-        <w:t>orders.js:</w:t>
-      </w:r>
-      <w:r>
-        <w:rPr>
-          <w:i/>
-          <w:sz w:val="30"/>
-          <w:szCs w:val="30"/>
-        </w:rPr>
-        <w:t xml:space="preserve"> </w:t>
-      </w:r>
-      <w:r>
-        <w:rPr>
-          <w:sz w:val="26"/>
-          <w:szCs w:val="26"/>
-        </w:rPr>
-        <w:t>A rendeléseket kezeli, lekérdez, frissít, kész rendelést töröl, feladni rendelést.</w:t>
+        <w:t xml:space="preserve">addPizzas.js: </w:t>
+      </w:r>
+      <w:proofErr w:type="gramStart"/>
+      <w:r>
+        <w:rPr>
+          <w:sz w:val="26"/>
+          <w:szCs w:val="26"/>
+        </w:rPr>
+        <w:t>Pizza hozzáadására,</w:t>
+      </w:r>
+      <w:proofErr w:type="gramEnd"/>
+      <w:r>
+        <w:rPr>
+          <w:sz w:val="26"/>
+          <w:szCs w:val="26"/>
+        </w:rPr>
+        <w:t xml:space="preserve"> és feltétek hozzáadására szolgál</w:t>
       </w:r>
     </w:p>
     <w:p>
@@ -6075,10 +5919,10 @@
           <w:noProof/>
         </w:rPr>
         <w:drawing>
-          <wp:inline distT="0" distB="0" distL="0" distR="0" wp14:anchorId="2036ECF6" wp14:editId="2A0D24C4">
-            <wp:extent cx="5760720" cy="3985260"/>
+          <wp:inline distT="0" distB="0" distL="0" distR="0" wp14:anchorId="6B7E8821" wp14:editId="34E28A1F">
+            <wp:extent cx="5760720" cy="5182235"/>
             <wp:effectExtent l="0" t="0" r="0" b="0"/>
-            <wp:docPr id="10" name="Kép 10"/>
+            <wp:docPr id="7" name="Kép 7"/>
             <wp:cNvGraphicFramePr>
               <a:graphicFrameLocks xmlns:a="http://schemas.openxmlformats.org/drawingml/2006/main" noChangeAspect="1"/>
             </wp:cNvGraphicFramePr>
@@ -6098,7 +5942,7 @@
                   <pic:spPr>
                     <a:xfrm>
                       <a:off x="0" y="0"/>
-                      <a:ext cx="5760720" cy="3985260"/>
+                      <a:ext cx="5760720" cy="5182235"/>
                     </a:xfrm>
                     <a:prstGeom prst="rect">
                       <a:avLst/>
@@ -6142,51 +5986,123 @@
           <w:szCs w:val="30"/>
         </w:rPr>
         <w:lastRenderedPageBreak/>
-        <w:t>auth.js</w:t>
-      </w:r>
-      <w:r>
-        <w:rPr>
-          <w:sz w:val="30"/>
-          <w:szCs w:val="30"/>
-        </w:rPr>
-        <w:t>:</w:t>
-      </w:r>
-      <w:r>
-        <w:rPr>
-          <w:sz w:val="26"/>
-          <w:szCs w:val="26"/>
-        </w:rPr>
-        <w:t xml:space="preserve"> Bejelentkezési és regisztrációs útvonalak.</w:t>
-      </w:r>
-    </w:p>
-    <w:p>
-      <w:pPr>
-        <w:rPr>
-          <w:sz w:val="26"/>
-          <w:szCs w:val="26"/>
-        </w:rPr>
-      </w:pPr>
+        <w:t>admin.js:</w:t>
+      </w:r>
       <w:r>
         <w:rPr>
           <w:i/>
           <w:sz w:val="30"/>
           <w:szCs w:val="30"/>
         </w:rPr>
-        <w:t>profile.js</w:t>
-      </w:r>
-      <w:r>
-        <w:rPr>
-          <w:sz w:val="30"/>
-          <w:szCs w:val="30"/>
-        </w:rPr>
-        <w:t>:</w:t>
-      </w:r>
-      <w:r>
-        <w:rPr>
-          <w:sz w:val="26"/>
-          <w:szCs w:val="26"/>
-        </w:rPr>
-        <w:t xml:space="preserve"> Felhasználói profil útvonalak.</w:t>
+        <w:t xml:space="preserve"> </w:t>
+      </w:r>
+      <w:r>
+        <w:rPr>
+          <w:sz w:val="26"/>
+          <w:szCs w:val="26"/>
+        </w:rPr>
+        <w:t>A felhasználók, és a rendeléseik lekérdezését kezeli.</w:t>
+      </w:r>
+    </w:p>
+    <w:p>
+      <w:pPr>
+        <w:rPr>
+          <w:sz w:val="26"/>
+          <w:szCs w:val="26"/>
+        </w:rPr>
+      </w:pPr>
+      <w:r>
+        <w:rPr>
+          <w:i/>
+          <w:sz w:val="30"/>
+          <w:szCs w:val="30"/>
+        </w:rPr>
+        <w:t>allpizzas.js:</w:t>
+      </w:r>
+      <w:r>
+        <w:rPr>
+          <w:i/>
+          <w:sz w:val="30"/>
+          <w:szCs w:val="30"/>
+        </w:rPr>
+        <w:t xml:space="preserve"> </w:t>
+      </w:r>
+      <w:r>
+        <w:rPr>
+          <w:sz w:val="26"/>
+          <w:szCs w:val="26"/>
+        </w:rPr>
+        <w:t>Lekérdez hat véletlenszerű pizzát</w:t>
+      </w:r>
+    </w:p>
+    <w:p>
+      <w:pPr>
+        <w:rPr>
+          <w:sz w:val="26"/>
+          <w:szCs w:val="26"/>
+        </w:rPr>
+      </w:pPr>
+      <w:r>
+        <w:rPr>
+          <w:i/>
+          <w:sz w:val="30"/>
+          <w:szCs w:val="30"/>
+        </w:rPr>
+        <w:t>allsizes.js:</w:t>
+      </w:r>
+      <w:r>
+        <w:rPr>
+          <w:i/>
+          <w:sz w:val="30"/>
+          <w:szCs w:val="30"/>
+        </w:rPr>
+        <w:t xml:space="preserve"> </w:t>
+      </w:r>
+      <w:r>
+        <w:rPr>
+          <w:sz w:val="26"/>
+          <w:szCs w:val="26"/>
+        </w:rPr>
+        <w:t>Lekérdezi az összes méretet</w:t>
+      </w:r>
+    </w:p>
+    <w:p>
+      <w:pPr>
+        <w:rPr>
+          <w:sz w:val="26"/>
+          <w:szCs w:val="26"/>
+        </w:rPr>
+      </w:pPr>
+    </w:p>
+    <w:p>
+      <w:pPr>
+        <w:rPr>
+          <w:sz w:val="26"/>
+          <w:szCs w:val="26"/>
+        </w:rPr>
+      </w:pPr>
+      <w:r>
+        <w:rPr>
+          <w:i/>
+          <w:sz w:val="30"/>
+          <w:szCs w:val="30"/>
+        </w:rPr>
+        <w:t>orders.js:</w:t>
+      </w:r>
+      <w:r>
+        <w:rPr>
+          <w:i/>
+          <w:sz w:val="30"/>
+          <w:szCs w:val="30"/>
+        </w:rPr>
+        <w:t xml:space="preserve"> </w:t>
+      </w:r>
+      <w:r>
+        <w:rPr>
+          <w:sz w:val="26"/>
+          <w:szCs w:val="26"/>
+        </w:rPr>
+        <w:t>A rendeléseket kezeli, lekérdez, frissít, kész rendelést töröl, feladni rendelést.</w:t>
       </w:r>
     </w:p>
     <w:p>
@@ -6201,10 +6117,10 @@
           <w:noProof/>
         </w:rPr>
         <w:drawing>
-          <wp:inline distT="0" distB="0" distL="0" distR="0" wp14:anchorId="503E46C0" wp14:editId="1A63FDC4">
-            <wp:extent cx="5760720" cy="5937885"/>
-            <wp:effectExtent l="0" t="0" r="0" b="5715"/>
-            <wp:docPr id="9" name="Kép 9"/>
+          <wp:inline distT="0" distB="0" distL="0" distR="0" wp14:anchorId="2036ECF6" wp14:editId="2A0D24C4">
+            <wp:extent cx="5760720" cy="3985260"/>
+            <wp:effectExtent l="0" t="0" r="0" b="0"/>
+            <wp:docPr id="10" name="Kép 10"/>
             <wp:cNvGraphicFramePr>
               <a:graphicFrameLocks xmlns:a="http://schemas.openxmlformats.org/drawingml/2006/main" noChangeAspect="1"/>
             </wp:cNvGraphicFramePr>
@@ -6224,7 +6140,7 @@
                   <pic:spPr>
                     <a:xfrm>
                       <a:off x="0" y="0"/>
-                      <a:ext cx="5760720" cy="5937885"/>
+                      <a:ext cx="5760720" cy="3985260"/>
                     </a:xfrm>
                     <a:prstGeom prst="rect">
                       <a:avLst/>
@@ -6240,39 +6156,16 @@
     <w:p>
       <w:pPr>
         <w:rPr>
-          <w:sz w:val="26"/>
-          <w:szCs w:val="26"/>
-        </w:rPr>
-      </w:pPr>
-      <w:r>
-        <w:rPr>
           <w:i/>
           <w:sz w:val="30"/>
           <w:szCs w:val="30"/>
         </w:rPr>
-        <w:t>pizzas.js</w:t>
-      </w:r>
-      <w:r>
-        <w:rPr>
-          <w:sz w:val="26"/>
-          <w:szCs w:val="26"/>
-        </w:rPr>
-        <w:t>: Pizzák listájának lekérdezése.</w:t>
-      </w:r>
-    </w:p>
-    <w:p>
-      <w:pPr>
-        <w:rPr>
-          <w:b/>
-          <w:sz w:val="34"/>
-          <w:szCs w:val="34"/>
-        </w:rPr>
-      </w:pPr>
-      <w:r>
-        <w:rPr>
-          <w:b/>
-          <w:sz w:val="34"/>
-          <w:szCs w:val="34"/>
+      </w:pPr>
+      <w:r>
+        <w:rPr>
+          <w:i/>
+          <w:sz w:val="30"/>
+          <w:szCs w:val="30"/>
         </w:rPr>
         <w:br w:type="page"/>
       </w:r>
@@ -6284,23 +6177,28 @@
           <w:szCs w:val="26"/>
         </w:rPr>
       </w:pPr>
-      <w:proofErr w:type="spellStart"/>
-      <w:r>
-        <w:rPr>
-          <w:b/>
-          <w:sz w:val="34"/>
-          <w:szCs w:val="34"/>
+      <w:r>
+        <w:rPr>
+          <w:i/>
+          <w:sz w:val="30"/>
+          <w:szCs w:val="30"/>
         </w:rPr>
         <w:lastRenderedPageBreak/>
-        <w:t>controllers</w:t>
-      </w:r>
-      <w:proofErr w:type="spellEnd"/>
-      <w:r>
-        <w:rPr>
-          <w:sz w:val="26"/>
-          <w:szCs w:val="26"/>
-        </w:rPr>
-        <w:t>: Az útvonalakhoz tartozó vezérlők.</w:t>
+        <w:t>auth.js</w:t>
+      </w:r>
+      <w:r>
+        <w:rPr>
+          <w:sz w:val="30"/>
+          <w:szCs w:val="30"/>
+        </w:rPr>
+        <w:t>:</w:t>
+      </w:r>
+      <w:r>
+        <w:rPr>
+          <w:sz w:val="26"/>
+          <w:szCs w:val="26"/>
+        </w:rPr>
+        <w:t xml:space="preserve"> Bejelentkezési és regisztrációs útvonalak.</w:t>
       </w:r>
     </w:p>
     <w:p>
@@ -6316,14 +6214,21 @@
           <w:sz w:val="30"/>
           <w:szCs w:val="30"/>
         </w:rPr>
-        <w:t>loginController.js:</w:t>
-      </w:r>
-      <w:r>
-        <w:rPr>
-          <w:sz w:val="26"/>
-          <w:szCs w:val="26"/>
-        </w:rPr>
-        <w:t xml:space="preserve"> Bejelentkezési logika.</w:t>
+        <w:t>profile.js</w:t>
+      </w:r>
+      <w:r>
+        <w:rPr>
+          <w:sz w:val="30"/>
+          <w:szCs w:val="30"/>
+        </w:rPr>
+        <w:t>:</w:t>
+      </w:r>
+      <w:r>
+        <w:rPr>
+          <w:sz w:val="26"/>
+          <w:szCs w:val="26"/>
+        </w:rPr>
+        <w:t xml:space="preserve"> Felhasználói profil útvonalak.</w:t>
       </w:r>
     </w:p>
     <w:p>
@@ -6338,10 +6243,10 @@
           <w:noProof/>
         </w:rPr>
         <w:drawing>
-          <wp:inline distT="0" distB="0" distL="0" distR="0" wp14:anchorId="2EC51FAB" wp14:editId="5B5CA6DB">
-            <wp:extent cx="5267325" cy="2914650"/>
-            <wp:effectExtent l="0" t="0" r="9525" b="0"/>
-            <wp:docPr id="11" name="Kép 11"/>
+          <wp:inline distT="0" distB="0" distL="0" distR="0" wp14:anchorId="503E46C0" wp14:editId="1A63FDC4">
+            <wp:extent cx="5760720" cy="5937885"/>
+            <wp:effectExtent l="0" t="0" r="0" b="5715"/>
+            <wp:docPr id="9" name="Kép 9"/>
             <wp:cNvGraphicFramePr>
               <a:graphicFrameLocks xmlns:a="http://schemas.openxmlformats.org/drawingml/2006/main" noChangeAspect="1"/>
             </wp:cNvGraphicFramePr>
@@ -6361,7 +6266,7 @@
                   <pic:spPr>
                     <a:xfrm>
                       <a:off x="0" y="0"/>
-                      <a:ext cx="5267325" cy="2914650"/>
+                      <a:ext cx="5760720" cy="5937885"/>
                     </a:xfrm>
                     <a:prstGeom prst="rect">
                       <a:avLst/>
@@ -6387,38 +6292,78 @@
           <w:sz w:val="30"/>
           <w:szCs w:val="30"/>
         </w:rPr>
-        <w:t>registerController</w:t>
-      </w:r>
-      <w:r>
-        <w:rPr>
-          <w:b/>
-          <w:sz w:val="30"/>
-          <w:szCs w:val="30"/>
-        </w:rPr>
-        <w:t>.</w:t>
-      </w:r>
+        <w:t>pizzas.js</w:t>
+      </w:r>
+      <w:r>
+        <w:rPr>
+          <w:sz w:val="26"/>
+          <w:szCs w:val="26"/>
+        </w:rPr>
+        <w:t>: Pizzák listájának lekérdezése.</w:t>
+      </w:r>
+    </w:p>
+    <w:p>
+      <w:pPr>
+        <w:rPr>
+          <w:b/>
+          <w:sz w:val="34"/>
+          <w:szCs w:val="34"/>
+        </w:rPr>
+      </w:pPr>
+      <w:r>
+        <w:rPr>
+          <w:b/>
+          <w:sz w:val="34"/>
+          <w:szCs w:val="34"/>
+        </w:rPr>
+        <w:br w:type="page"/>
+      </w:r>
+    </w:p>
+    <w:p>
+      <w:pPr>
+        <w:rPr>
+          <w:sz w:val="26"/>
+          <w:szCs w:val="26"/>
+        </w:rPr>
+      </w:pPr>
+      <w:r>
+        <w:rPr>
+          <w:b/>
+          <w:sz w:val="34"/>
+          <w:szCs w:val="34"/>
+        </w:rPr>
+        <w:lastRenderedPageBreak/>
+        <w:t>controllers</w:t>
+      </w:r>
+      <w:r>
+        <w:rPr>
+          <w:sz w:val="26"/>
+          <w:szCs w:val="26"/>
+        </w:rPr>
+        <w:t>: Az útvonalakhoz tartozó vezérlők.</w:t>
+      </w:r>
+    </w:p>
+    <w:p>
+      <w:pPr>
+        <w:rPr>
+          <w:sz w:val="26"/>
+          <w:szCs w:val="26"/>
+        </w:rPr>
+      </w:pPr>
       <w:r>
         <w:rPr>
           <w:i/>
           <w:sz w:val="30"/>
           <w:szCs w:val="30"/>
         </w:rPr>
-        <w:t>js</w:t>
-      </w:r>
-      <w:r>
-        <w:rPr>
-          <w:b/>
-          <w:sz w:val="30"/>
-          <w:szCs w:val="30"/>
-        </w:rPr>
-        <w:t>:</w:t>
-      </w:r>
-      <w:r>
-        <w:rPr>
-          <w:sz w:val="26"/>
-          <w:szCs w:val="26"/>
-        </w:rPr>
-        <w:t xml:space="preserve"> Regisztrációs logika.</w:t>
+        <w:t>loginController.js:</w:t>
+      </w:r>
+      <w:r>
+        <w:rPr>
+          <w:sz w:val="26"/>
+          <w:szCs w:val="26"/>
+        </w:rPr>
+        <w:t xml:space="preserve"> Bejelentkezési logika.</w:t>
       </w:r>
     </w:p>
     <w:p>
@@ -6433,10 +6378,10 @@
           <w:noProof/>
         </w:rPr>
         <w:drawing>
-          <wp:inline distT="0" distB="0" distL="0" distR="0" wp14:anchorId="2CA96DCB" wp14:editId="5234E0D3">
-            <wp:extent cx="5760720" cy="2202180"/>
-            <wp:effectExtent l="0" t="0" r="0" b="7620"/>
-            <wp:docPr id="13" name="Kép 13"/>
+          <wp:inline distT="0" distB="0" distL="0" distR="0" wp14:anchorId="2EC51FAB" wp14:editId="5B5CA6DB">
+            <wp:extent cx="5267325" cy="2914650"/>
+            <wp:effectExtent l="0" t="0" r="9525" b="0"/>
+            <wp:docPr id="11" name="Kép 11"/>
             <wp:cNvGraphicFramePr>
               <a:graphicFrameLocks xmlns:a="http://schemas.openxmlformats.org/drawingml/2006/main" noChangeAspect="1"/>
             </wp:cNvGraphicFramePr>
@@ -6456,7 +6401,7 @@
                   <pic:spPr>
                     <a:xfrm>
                       <a:off x="0" y="0"/>
-                      <a:ext cx="5760720" cy="2202180"/>
+                      <a:ext cx="5267325" cy="2914650"/>
                     </a:xfrm>
                     <a:prstGeom prst="rect">
                       <a:avLst/>
@@ -6482,7 +6427,15 @@
           <w:sz w:val="30"/>
           <w:szCs w:val="30"/>
         </w:rPr>
-        <w:t>forgotPasswordController.js:</w:t>
+        <w:t>registerController</w:t>
+      </w:r>
+      <w:r>
+        <w:rPr>
+          <w:b/>
+          <w:sz w:val="30"/>
+          <w:szCs w:val="30"/>
+        </w:rPr>
+        <w:t>.</w:t>
       </w:r>
       <w:r>
         <w:rPr>
@@ -6490,21 +6443,22 @@
           <w:sz w:val="30"/>
           <w:szCs w:val="30"/>
         </w:rPr>
-        <w:t xml:space="preserve"> </w:t>
-      </w:r>
-      <w:r>
-        <w:rPr>
-          <w:sz w:val="26"/>
-          <w:szCs w:val="26"/>
-        </w:rPr>
-        <w:t>Kezeli</w:t>
-      </w:r>
-      <w:r>
-        <w:rPr>
-          <w:sz w:val="26"/>
-          <w:szCs w:val="26"/>
-        </w:rPr>
-        <w:t xml:space="preserve"> az emailt.</w:t>
+        <w:t>js</w:t>
+      </w:r>
+      <w:r>
+        <w:rPr>
+          <w:b/>
+          <w:sz w:val="30"/>
+          <w:szCs w:val="30"/>
+        </w:rPr>
+        <w:t>:</w:t>
+      </w:r>
+      <w:r>
+        <w:rPr>
+          <w:sz w:val="26"/>
+          <w:szCs w:val="26"/>
+        </w:rPr>
+        <w:t xml:space="preserve"> Regisztrációs logika.</w:t>
       </w:r>
     </w:p>
     <w:p>
@@ -6519,10 +6473,10 @@
           <w:noProof/>
         </w:rPr>
         <w:drawing>
-          <wp:inline distT="0" distB="0" distL="0" distR="0" wp14:anchorId="530ACC48" wp14:editId="01EA8F25">
-            <wp:extent cx="5760720" cy="1689100"/>
-            <wp:effectExtent l="0" t="0" r="0" b="6350"/>
-            <wp:docPr id="12" name="Kép 12"/>
+          <wp:inline distT="0" distB="0" distL="0" distR="0" wp14:anchorId="2CA96DCB" wp14:editId="5234E0D3">
+            <wp:extent cx="5760720" cy="2202180"/>
+            <wp:effectExtent l="0" t="0" r="0" b="7620"/>
+            <wp:docPr id="13" name="Kép 13"/>
             <wp:cNvGraphicFramePr>
               <a:graphicFrameLocks xmlns:a="http://schemas.openxmlformats.org/drawingml/2006/main" noChangeAspect="1"/>
             </wp:cNvGraphicFramePr>
@@ -6542,7 +6496,7 @@
                   <pic:spPr>
                     <a:xfrm>
                       <a:off x="0" y="0"/>
-                      <a:ext cx="5760720" cy="1689100"/>
+                      <a:ext cx="5760720" cy="2202180"/>
                     </a:xfrm>
                     <a:prstGeom prst="rect">
                       <a:avLst/>
@@ -6568,7 +6522,7 @@
           <w:sz w:val="30"/>
           <w:szCs w:val="30"/>
         </w:rPr>
-        <w:t>resetPasswordController.js:</w:t>
+        <w:t>forgotPasswordController.js:</w:t>
       </w:r>
       <w:r>
         <w:rPr>
@@ -6583,112 +6537,21 @@
           <w:sz w:val="26"/>
           <w:szCs w:val="26"/>
         </w:rPr>
-        <w:t>Kezeli,</w:t>
-      </w:r>
-      <w:r>
-        <w:rPr>
-          <w:sz w:val="26"/>
-          <w:szCs w:val="26"/>
-        </w:rPr>
-        <w:t xml:space="preserve"> hogy a jelszót újra lehessen írni</w:t>
-      </w:r>
-      <w:r>
-        <w:rPr>
-          <w:sz w:val="26"/>
-          <w:szCs w:val="26"/>
-        </w:rPr>
-        <w:t>.</w:t>
-      </w:r>
-    </w:p>
-    <w:p>
-      <w:pPr>
-        <w:rPr>
-          <w:b/>
-          <w:sz w:val="34"/>
-          <w:szCs w:val="34"/>
-        </w:rPr>
-      </w:pPr>
-      <w:r>
-        <w:rPr>
-          <w:b/>
-          <w:sz w:val="34"/>
-          <w:szCs w:val="34"/>
-        </w:rPr>
-        <w:br w:type="page"/>
-      </w:r>
-      <w:proofErr w:type="spellStart"/>
-      <w:r>
-        <w:rPr>
-          <w:b/>
-          <w:sz w:val="34"/>
-          <w:szCs w:val="34"/>
-        </w:rPr>
-        <w:lastRenderedPageBreak/>
-        <w:t>services</w:t>
-      </w:r>
-      <w:proofErr w:type="spellEnd"/>
-      <w:r>
-        <w:rPr>
-          <w:b/>
-          <w:sz w:val="30"/>
-          <w:szCs w:val="30"/>
-        </w:rPr>
-        <w:t>:</w:t>
-      </w:r>
-      <w:r>
-        <w:rPr>
-          <w:sz w:val="26"/>
-          <w:szCs w:val="26"/>
-        </w:rPr>
-        <w:t xml:space="preserve"> Az üzleti logika és adatbázis műveletek.</w:t>
-      </w:r>
-    </w:p>
-    <w:p>
-      <w:pPr>
-        <w:rPr>
-          <w:b/>
-          <w:sz w:val="26"/>
-          <w:szCs w:val="26"/>
-        </w:rPr>
-      </w:pPr>
-      <w:r>
-        <w:rPr>
-          <w:i/>
-          <w:sz w:val="30"/>
-          <w:szCs w:val="30"/>
-        </w:rPr>
-        <w:t>loginService.js</w:t>
-      </w:r>
-      <w:r>
-        <w:rPr>
-          <w:b/>
-          <w:sz w:val="26"/>
-          <w:szCs w:val="26"/>
-        </w:rPr>
-        <w:t xml:space="preserve">: </w:t>
-      </w:r>
-      <w:r>
-        <w:rPr>
-          <w:sz w:val="26"/>
-          <w:szCs w:val="26"/>
-        </w:rPr>
-        <w:t>Bejelentkezési szolgáltatás</w:t>
-      </w:r>
-      <w:r>
-        <w:rPr>
-          <w:b/>
-          <w:sz w:val="26"/>
-          <w:szCs w:val="26"/>
-        </w:rPr>
-        <w:t>.</w:t>
-      </w:r>
-    </w:p>
-    <w:p>
-      <w:pPr>
-        <w:rPr>
-          <w:b/>
-          <w:sz w:val="30"/>
-          <w:szCs w:val="30"/>
+        <w:t>Kezeli</w:t>
+      </w:r>
+      <w:r>
+        <w:rPr>
+          <w:sz w:val="26"/>
+          <w:szCs w:val="26"/>
+        </w:rPr>
+        <w:t xml:space="preserve"> az emailt.</w:t>
+      </w:r>
+    </w:p>
+    <w:p>
+      <w:pPr>
+        <w:rPr>
+          <w:sz w:val="26"/>
+          <w:szCs w:val="26"/>
         </w:rPr>
       </w:pPr>
       <w:r>
@@ -6696,10 +6559,10 @@
           <w:noProof/>
         </w:rPr>
         <w:drawing>
-          <wp:inline distT="0" distB="0" distL="0" distR="0" wp14:anchorId="03434D29" wp14:editId="31B6ECF0">
-            <wp:extent cx="5760720" cy="3756025"/>
-            <wp:effectExtent l="0" t="0" r="0" b="0"/>
-            <wp:docPr id="14" name="Kép 14"/>
+          <wp:inline distT="0" distB="0" distL="0" distR="0" wp14:anchorId="530ACC48" wp14:editId="01EA8F25">
+            <wp:extent cx="5760720" cy="1689100"/>
+            <wp:effectExtent l="0" t="0" r="0" b="6350"/>
+            <wp:docPr id="12" name="Kép 12"/>
             <wp:cNvGraphicFramePr>
               <a:graphicFrameLocks xmlns:a="http://schemas.openxmlformats.org/drawingml/2006/main" noChangeAspect="1"/>
             </wp:cNvGraphicFramePr>
@@ -6719,7 +6582,7 @@
                   <pic:spPr>
                     <a:xfrm>
                       <a:off x="0" y="0"/>
-                      <a:ext cx="5760720" cy="3756025"/>
+                      <a:ext cx="5760720" cy="1689100"/>
                     </a:xfrm>
                     <a:prstGeom prst="rect">
                       <a:avLst/>
@@ -6745,13 +6608,13 @@
           <w:sz w:val="30"/>
           <w:szCs w:val="30"/>
         </w:rPr>
-        <w:t>registerService.js:</w:t>
+        <w:t>resetPasswordController.js:</w:t>
       </w:r>
       <w:r>
         <w:rPr>
           <w:i/>
-          <w:sz w:val="26"/>
-          <w:szCs w:val="26"/>
+          <w:sz w:val="30"/>
+          <w:szCs w:val="30"/>
         </w:rPr>
         <w:t xml:space="preserve"> </w:t>
       </w:r>
@@ -6760,15 +6623,110 @@
           <w:sz w:val="26"/>
           <w:szCs w:val="26"/>
         </w:rPr>
-        <w:t>Regisztrációs szolgáltatás.</w:t>
-      </w:r>
-    </w:p>
-    <w:p>
-      <w:pPr>
+        <w:t>Kezeli,</w:t>
+      </w:r>
+      <w:r>
+        <w:rPr>
+          <w:sz w:val="26"/>
+          <w:szCs w:val="26"/>
+        </w:rPr>
+        <w:t xml:space="preserve"> hogy a jelszót újra lehessen írni</w:t>
+      </w:r>
+      <w:r>
+        <w:rPr>
+          <w:sz w:val="26"/>
+          <w:szCs w:val="26"/>
+        </w:rPr>
+        <w:t>.</w:t>
+      </w:r>
+    </w:p>
+    <w:p>
+      <w:pPr>
+        <w:rPr>
+          <w:b/>
+          <w:sz w:val="34"/>
+          <w:szCs w:val="34"/>
+        </w:rPr>
+      </w:pPr>
+      <w:r>
+        <w:rPr>
+          <w:b/>
+          <w:sz w:val="34"/>
+          <w:szCs w:val="34"/>
+        </w:rPr>
+        <w:br w:type="page"/>
+      </w:r>
+      <w:r>
+        <w:rPr>
+          <w:b/>
+          <w:sz w:val="34"/>
+          <w:szCs w:val="34"/>
+        </w:rPr>
+        <w:lastRenderedPageBreak/>
+        <w:t>services</w:t>
+      </w:r>
+      <w:r>
+        <w:rPr>
+          <w:b/>
+          <w:sz w:val="30"/>
+          <w:szCs w:val="30"/>
+        </w:rPr>
+        <w:t>:</w:t>
+      </w:r>
+      <w:r>
+        <w:rPr>
+          <w:sz w:val="26"/>
+          <w:szCs w:val="26"/>
+        </w:rPr>
+        <w:t xml:space="preserve"> Az üzleti logika és adatbázis műveletek.</w:t>
+      </w:r>
+    </w:p>
+    <w:p>
+      <w:pPr>
+        <w:rPr>
+          <w:b/>
+          <w:sz w:val="26"/>
+          <w:szCs w:val="26"/>
+        </w:rPr>
+      </w:pPr>
+      <w:r>
         <w:rPr>
           <w:i/>
-          <w:sz w:val="26"/>
-          <w:szCs w:val="26"/>
+          <w:sz w:val="30"/>
+          <w:szCs w:val="30"/>
+        </w:rPr>
+        <w:t>loginService.js</w:t>
+      </w:r>
+      <w:r>
+        <w:rPr>
+          <w:b/>
+          <w:sz w:val="26"/>
+          <w:szCs w:val="26"/>
+        </w:rPr>
+        <w:t xml:space="preserve">: </w:t>
+      </w:r>
+      <w:r>
+        <w:rPr>
+          <w:sz w:val="26"/>
+          <w:szCs w:val="26"/>
+        </w:rPr>
+        <w:t>Bejelentkezési szolgáltatás</w:t>
+      </w:r>
+      <w:r>
+        <w:rPr>
+          <w:b/>
+          <w:sz w:val="26"/>
+          <w:szCs w:val="26"/>
+        </w:rPr>
+        <w:t>.</w:t>
+      </w:r>
+    </w:p>
+    <w:p>
+      <w:pPr>
+        <w:rPr>
+          <w:b/>
+          <w:sz w:val="30"/>
+          <w:szCs w:val="30"/>
         </w:rPr>
       </w:pPr>
       <w:r>
@@ -6776,10 +6734,10 @@
           <w:noProof/>
         </w:rPr>
         <w:drawing>
-          <wp:inline distT="0" distB="0" distL="0" distR="0" wp14:anchorId="3300E0D9" wp14:editId="729F5FF4">
-            <wp:extent cx="5760720" cy="2616835"/>
+          <wp:inline distT="0" distB="0" distL="0" distR="0" wp14:anchorId="03434D29" wp14:editId="31B6ECF0">
+            <wp:extent cx="5760720" cy="3756025"/>
             <wp:effectExtent l="0" t="0" r="0" b="0"/>
-            <wp:docPr id="15" name="Kép 15"/>
+            <wp:docPr id="14" name="Kép 14"/>
             <wp:cNvGraphicFramePr>
               <a:graphicFrameLocks xmlns:a="http://schemas.openxmlformats.org/drawingml/2006/main" noChangeAspect="1"/>
             </wp:cNvGraphicFramePr>
@@ -6799,7 +6757,7 @@
                   <pic:spPr>
                     <a:xfrm>
                       <a:off x="0" y="0"/>
-                      <a:ext cx="5760720" cy="2616835"/>
+                      <a:ext cx="5760720" cy="3756025"/>
                     </a:xfrm>
                     <a:prstGeom prst="rect">
                       <a:avLst/>
@@ -6825,123 +6783,28 @@
           <w:sz w:val="30"/>
           <w:szCs w:val="30"/>
         </w:rPr>
-        <w:t xml:space="preserve">forgotPasswordService.js: </w:t>
-      </w:r>
-      <w:r>
-        <w:rPr>
-          <w:sz w:val="26"/>
-          <w:szCs w:val="26"/>
-        </w:rPr>
-        <w:t xml:space="preserve">Itt nézi meg hogy az email helyes-e, majd elküldi az </w:t>
-      </w:r>
-      <w:r>
-        <w:rPr>
-          <w:sz w:val="26"/>
-          <w:szCs w:val="26"/>
-        </w:rPr>
-        <w:t>emailt,</w:t>
-      </w:r>
-      <w:r>
-        <w:rPr>
-          <w:sz w:val="26"/>
-          <w:szCs w:val="26"/>
-        </w:rPr>
-        <w:t xml:space="preserve"> ha helyes az email.</w:t>
-      </w:r>
-    </w:p>
-    <w:p>
-      <w:pPr>
-        <w:rPr>
-          <w:b/>
-          <w:sz w:val="34"/>
-          <w:szCs w:val="34"/>
-        </w:rPr>
-      </w:pPr>
-      <w:r>
-        <w:rPr>
-          <w:b/>
-          <w:sz w:val="34"/>
-          <w:szCs w:val="34"/>
-        </w:rPr>
-        <w:br w:type="page"/>
-      </w:r>
-    </w:p>
-    <w:p>
-      <w:pPr>
-        <w:rPr>
-          <w:sz w:val="26"/>
-          <w:szCs w:val="26"/>
-        </w:rPr>
-      </w:pPr>
-      <w:proofErr w:type="spellStart"/>
-      <w:r>
-        <w:rPr>
-          <w:b/>
-          <w:sz w:val="34"/>
-          <w:szCs w:val="34"/>
-        </w:rPr>
-        <w:lastRenderedPageBreak/>
-        <w:t>middleware</w:t>
-      </w:r>
-      <w:proofErr w:type="spellEnd"/>
-      <w:r>
-        <w:rPr>
-          <w:b/>
-          <w:sz w:val="30"/>
-          <w:szCs w:val="30"/>
-        </w:rPr>
-        <w:t>:</w:t>
-      </w:r>
-      <w:r>
-        <w:rPr>
-          <w:sz w:val="26"/>
-          <w:szCs w:val="26"/>
-        </w:rPr>
-        <w:t xml:space="preserve"> Köztes rétegek, például hitelesítés.</w:t>
-      </w:r>
-    </w:p>
-    <w:p>
-      <w:pPr>
-        <w:rPr>
-          <w:sz w:val="26"/>
-          <w:szCs w:val="26"/>
-        </w:rPr>
-      </w:pPr>
+        <w:t>registerService.js:</w:t>
+      </w:r>
       <w:r>
         <w:rPr>
           <w:i/>
-          <w:sz w:val="30"/>
-          <w:szCs w:val="30"/>
-        </w:rPr>
-        <w:t>auth.js:</w:t>
-      </w:r>
-      <w:r>
-        <w:rPr>
-          <w:sz w:val="26"/>
-          <w:szCs w:val="26"/>
-        </w:rPr>
-        <w:t xml:space="preserve"> JWT </w:t>
-      </w:r>
-      <w:proofErr w:type="spellStart"/>
-      <w:r>
-        <w:rPr>
-          <w:sz w:val="26"/>
-          <w:szCs w:val="26"/>
-        </w:rPr>
-        <w:t>token</w:t>
-      </w:r>
-      <w:proofErr w:type="spellEnd"/>
-      <w:r>
-        <w:rPr>
-          <w:sz w:val="26"/>
-          <w:szCs w:val="26"/>
-        </w:rPr>
-        <w:t xml:space="preserve"> hitelesítés.</w:t>
-      </w:r>
-    </w:p>
-    <w:p>
-      <w:pPr>
-        <w:rPr>
+          <w:sz w:val="26"/>
+          <w:szCs w:val="26"/>
+        </w:rPr>
+        <w:t xml:space="preserve"> </w:t>
+      </w:r>
+      <w:r>
+        <w:rPr>
+          <w:sz w:val="26"/>
+          <w:szCs w:val="26"/>
+        </w:rPr>
+        <w:t>Regisztrációs szolgáltatás.</w:t>
+      </w:r>
+    </w:p>
+    <w:p>
+      <w:pPr>
+        <w:rPr>
+          <w:i/>
           <w:sz w:val="26"/>
           <w:szCs w:val="26"/>
         </w:rPr>
@@ -6951,10 +6814,10 @@
           <w:noProof/>
         </w:rPr>
         <w:drawing>
-          <wp:inline distT="0" distB="0" distL="0" distR="0" wp14:anchorId="5B31189A" wp14:editId="04886268">
-            <wp:extent cx="5760720" cy="3015615"/>
+          <wp:inline distT="0" distB="0" distL="0" distR="0" wp14:anchorId="3300E0D9" wp14:editId="729F5FF4">
+            <wp:extent cx="5760720" cy="2616835"/>
             <wp:effectExtent l="0" t="0" r="0" b="0"/>
-            <wp:docPr id="16" name="Kép 16"/>
+            <wp:docPr id="15" name="Kép 15"/>
             <wp:cNvGraphicFramePr>
               <a:graphicFrameLocks xmlns:a="http://schemas.openxmlformats.org/drawingml/2006/main" noChangeAspect="1"/>
             </wp:cNvGraphicFramePr>
@@ -6974,7 +6837,7 @@
                   <pic:spPr>
                     <a:xfrm>
                       <a:off x="0" y="0"/>
-                      <a:ext cx="5760720" cy="3015615"/>
+                      <a:ext cx="5760720" cy="2616835"/>
                     </a:xfrm>
                     <a:prstGeom prst="rect">
                       <a:avLst/>
@@ -7000,45 +6863,100 @@
           <w:sz w:val="30"/>
           <w:szCs w:val="30"/>
         </w:rPr>
-        <w:t>admin.js:</w:t>
-      </w:r>
+        <w:t xml:space="preserve">forgotPasswordService.js: </w:t>
+      </w:r>
+      <w:r>
+        <w:rPr>
+          <w:sz w:val="26"/>
+          <w:szCs w:val="26"/>
+        </w:rPr>
+        <w:t xml:space="preserve">Itt nézi meg hogy az email helyes-e, majd elküldi az </w:t>
+      </w:r>
+      <w:r>
+        <w:rPr>
+          <w:sz w:val="26"/>
+          <w:szCs w:val="26"/>
+        </w:rPr>
+        <w:t>emailt,</w:t>
+      </w:r>
+      <w:r>
+        <w:rPr>
+          <w:sz w:val="26"/>
+          <w:szCs w:val="26"/>
+        </w:rPr>
+        <w:t xml:space="preserve"> ha helyes az email.</w:t>
+      </w:r>
+    </w:p>
+    <w:p>
+      <w:pPr>
+        <w:rPr>
+          <w:b/>
+          <w:sz w:val="34"/>
+          <w:szCs w:val="34"/>
+        </w:rPr>
+      </w:pPr>
+      <w:r>
+        <w:rPr>
+          <w:b/>
+          <w:sz w:val="34"/>
+          <w:szCs w:val="34"/>
+        </w:rPr>
+        <w:br w:type="page"/>
+      </w:r>
+    </w:p>
+    <w:p>
+      <w:pPr>
+        <w:rPr>
+          <w:sz w:val="26"/>
+          <w:szCs w:val="26"/>
+        </w:rPr>
+      </w:pPr>
+      <w:r>
+        <w:rPr>
+          <w:b/>
+          <w:sz w:val="34"/>
+          <w:szCs w:val="34"/>
+        </w:rPr>
+        <w:lastRenderedPageBreak/>
+        <w:t>middleware</w:t>
+      </w:r>
+      <w:r>
+        <w:rPr>
+          <w:b/>
+          <w:sz w:val="30"/>
+          <w:szCs w:val="30"/>
+        </w:rPr>
+        <w:t>:</w:t>
+      </w:r>
+      <w:r>
+        <w:rPr>
+          <w:sz w:val="26"/>
+          <w:szCs w:val="26"/>
+        </w:rPr>
+        <w:t xml:space="preserve"> Köztes rétegek, például hitelesítés.</w:t>
+      </w:r>
+    </w:p>
+    <w:p>
+      <w:pPr>
+        <w:rPr>
+          <w:sz w:val="26"/>
+          <w:szCs w:val="26"/>
+        </w:rPr>
+      </w:pPr>
       <w:r>
         <w:rPr>
           <w:i/>
           <w:sz w:val="30"/>
           <w:szCs w:val="30"/>
         </w:rPr>
-        <w:t xml:space="preserve"> </w:t>
-      </w:r>
-      <w:r>
-        <w:rPr>
-          <w:sz w:val="26"/>
-          <w:szCs w:val="26"/>
-        </w:rPr>
-        <w:t>Megfigyeli,</w:t>
-      </w:r>
-      <w:r>
-        <w:rPr>
-          <w:sz w:val="26"/>
-          <w:szCs w:val="26"/>
-        </w:rPr>
-        <w:t xml:space="preserve"> hogy a felhasználó </w:t>
-      </w:r>
-      <w:proofErr w:type="spellStart"/>
-      <w:r>
-        <w:rPr>
-          <w:sz w:val="26"/>
-          <w:szCs w:val="26"/>
-        </w:rPr>
-        <w:t>admin</w:t>
-      </w:r>
-      <w:proofErr w:type="spellEnd"/>
-      <w:r>
-        <w:rPr>
-          <w:sz w:val="26"/>
-          <w:szCs w:val="26"/>
-        </w:rPr>
-        <w:t>-e vagy nem</w:t>
+        <w:t>auth.js:</w:t>
+      </w:r>
+      <w:r>
+        <w:rPr>
+          <w:sz w:val="26"/>
+          <w:szCs w:val="26"/>
+        </w:rPr>
+        <w:t xml:space="preserve"> JWT token hitelesítés.</w:t>
       </w:r>
     </w:p>
     <w:p>
@@ -7053,10 +6971,10 @@
           <w:noProof/>
         </w:rPr>
         <w:drawing>
-          <wp:inline distT="0" distB="0" distL="0" distR="0" wp14:anchorId="33261BD2" wp14:editId="65D5A960">
-            <wp:extent cx="5760720" cy="2481580"/>
+          <wp:inline distT="0" distB="0" distL="0" distR="0" wp14:anchorId="5B31189A" wp14:editId="04886268">
+            <wp:extent cx="5760720" cy="3015615"/>
             <wp:effectExtent l="0" t="0" r="0" b="0"/>
-            <wp:docPr id="17" name="Kép 17"/>
+            <wp:docPr id="16" name="Kép 16"/>
             <wp:cNvGraphicFramePr>
               <a:graphicFrameLocks xmlns:a="http://schemas.openxmlformats.org/drawingml/2006/main" noChangeAspect="1"/>
             </wp:cNvGraphicFramePr>
@@ -7076,7 +6994,7 @@
                   <pic:spPr>
                     <a:xfrm>
                       <a:off x="0" y="0"/>
-                      <a:ext cx="5760720" cy="2481580"/>
+                      <a:ext cx="5760720" cy="3015615"/>
                     </a:xfrm>
                     <a:prstGeom prst="rect">
                       <a:avLst/>
@@ -7092,56 +7010,6 @@
     <w:p>
       <w:pPr>
         <w:rPr>
-          <w:b/>
-          <w:sz w:val="34"/>
-          <w:szCs w:val="34"/>
-        </w:rPr>
-      </w:pPr>
-      <w:r>
-        <w:rPr>
-          <w:b/>
-          <w:sz w:val="34"/>
-          <w:szCs w:val="34"/>
-        </w:rPr>
-        <w:br w:type="page"/>
-      </w:r>
-    </w:p>
-    <w:p>
-      <w:pPr>
-        <w:rPr>
-          <w:sz w:val="26"/>
-          <w:szCs w:val="26"/>
-        </w:rPr>
-      </w:pPr>
-      <w:proofErr w:type="spellStart"/>
-      <w:r>
-        <w:rPr>
-          <w:b/>
-          <w:sz w:val="34"/>
-          <w:szCs w:val="34"/>
-        </w:rPr>
-        <w:lastRenderedPageBreak/>
-        <w:t>models</w:t>
-      </w:r>
-      <w:proofErr w:type="spellEnd"/>
-      <w:r>
-        <w:rPr>
-          <w:sz w:val="34"/>
-          <w:szCs w:val="34"/>
-        </w:rPr>
-        <w:t>:</w:t>
-      </w:r>
-      <w:r>
-        <w:rPr>
-          <w:sz w:val="26"/>
-          <w:szCs w:val="26"/>
-        </w:rPr>
-        <w:t xml:space="preserve"> Az adatbázis modellek.</w:t>
-      </w:r>
-    </w:p>
-    <w:p>
-      <w:pPr>
-        <w:rPr>
           <w:sz w:val="26"/>
           <w:szCs w:val="26"/>
         </w:rPr>
@@ -7152,22 +7020,29 @@
           <w:sz w:val="30"/>
           <w:szCs w:val="30"/>
         </w:rPr>
-        <w:t>db.js</w:t>
-      </w:r>
-      <w:r>
-        <w:rPr>
-          <w:b/>
-          <w:sz w:val="30"/>
-          <w:szCs w:val="30"/>
-        </w:rPr>
-        <w:t>:</w:t>
-      </w:r>
-      <w:r>
-        <w:rPr>
-          <w:sz w:val="26"/>
-          <w:szCs w:val="26"/>
-        </w:rPr>
-        <w:t xml:space="preserve"> MySQL adatbázis kapcsolat beállítása.</w:t>
+        <w:t>admin.js:</w:t>
+      </w:r>
+      <w:r>
+        <w:rPr>
+          <w:i/>
+          <w:sz w:val="30"/>
+          <w:szCs w:val="30"/>
+        </w:rPr>
+        <w:t xml:space="preserve"> </w:t>
+      </w:r>
+      <w:r>
+        <w:rPr>
+          <w:sz w:val="26"/>
+          <w:szCs w:val="26"/>
+        </w:rPr>
+        <w:t>Megfigyeli,</w:t>
+      </w:r>
+      <w:r>
+        <w:rPr>
+          <w:sz w:val="26"/>
+          <w:szCs w:val="26"/>
+        </w:rPr>
+        <w:t xml:space="preserve"> hogy a felhasználó admin-e vagy nem</w:t>
       </w:r>
     </w:p>
     <w:p>
@@ -7182,10 +7057,10 @@
           <w:noProof/>
         </w:rPr>
         <w:drawing>
-          <wp:inline distT="0" distB="0" distL="0" distR="0" wp14:anchorId="5BFC5FD6" wp14:editId="7BF586B4">
-            <wp:extent cx="3876675" cy="3629025"/>
-            <wp:effectExtent l="0" t="0" r="9525" b="9525"/>
-            <wp:docPr id="18" name="Kép 18"/>
+          <wp:inline distT="0" distB="0" distL="0" distR="0" wp14:anchorId="33261BD2" wp14:editId="65D5A960">
+            <wp:extent cx="5760720" cy="2481580"/>
+            <wp:effectExtent l="0" t="0" r="0" b="0"/>
+            <wp:docPr id="17" name="Kép 17"/>
             <wp:cNvGraphicFramePr>
               <a:graphicFrameLocks xmlns:a="http://schemas.openxmlformats.org/drawingml/2006/main" noChangeAspect="1"/>
             </wp:cNvGraphicFramePr>
@@ -7205,7 +7080,7 @@
                   <pic:spPr>
                     <a:xfrm>
                       <a:off x="0" y="0"/>
-                      <a:ext cx="3876675" cy="3629025"/>
+                      <a:ext cx="5760720" cy="2481580"/>
                     </a:xfrm>
                     <a:prstGeom prst="rect">
                       <a:avLst/>
@@ -7217,281 +7092,102 @@
           </wp:inline>
         </w:drawing>
       </w:r>
-      <w:r>
-        <w:rPr>
-          <w:sz w:val="26"/>
-          <w:szCs w:val="26"/>
-        </w:rPr>
-        <w:br w:type="page"/>
-      </w:r>
-    </w:p>
-    <w:p>
-      <w:pPr>
-        <w:rPr>
-          <w:sz w:val="36"/>
-          <w:szCs w:val="36"/>
-        </w:rPr>
-      </w:pPr>
-      <w:r>
-        <w:rPr>
-          <w:sz w:val="36"/>
-          <w:szCs w:val="36"/>
-        </w:rPr>
-        <w:lastRenderedPageBreak/>
-        <w:t>Tesztelés</w:t>
-      </w:r>
-    </w:p>
-    <w:p>
-      <w:pPr>
-        <w:rPr>
-          <w:sz w:val="36"/>
-          <w:szCs w:val="36"/>
-        </w:rPr>
-      </w:pPr>
-      <w:r>
-        <w:rPr>
-          <w:sz w:val="36"/>
-          <w:szCs w:val="36"/>
-        </w:rPr>
-        <w:t>A projekt teszteléséhez a Jest és supertest könyvtárakat használjuk.</w:t>
-      </w:r>
-    </w:p>
-    <w:p>
-      <w:pPr>
-        <w:rPr>
+    </w:p>
+    <w:p>
+      <w:pPr>
+        <w:rPr>
+          <w:b/>
           <w:sz w:val="34"/>
           <w:szCs w:val="34"/>
         </w:rPr>
       </w:pPr>
       <w:r>
         <w:rPr>
+          <w:b/>
           <w:sz w:val="34"/>
           <w:szCs w:val="34"/>
         </w:rPr>
-        <w:t>Tesztfájlok</w:t>
-      </w:r>
-    </w:p>
-    <w:p>
-      <w:pPr>
-        <w:rPr>
+        <w:br w:type="page"/>
+      </w:r>
+    </w:p>
+    <w:p>
+      <w:pPr>
+        <w:rPr>
+          <w:sz w:val="26"/>
+          <w:szCs w:val="26"/>
+        </w:rPr>
+      </w:pPr>
+      <w:r>
+        <w:rPr>
+          <w:b/>
           <w:sz w:val="34"/>
           <w:szCs w:val="34"/>
         </w:rPr>
-      </w:pPr>
+        <w:lastRenderedPageBreak/>
+        <w:t>models</w:t>
+      </w:r>
       <w:r>
         <w:rPr>
           <w:sz w:val="34"/>
           <w:szCs w:val="34"/>
         </w:rPr>
-        <w:t>A tesztfájlok a tests mappában találhatók:</w:t>
-      </w:r>
-    </w:p>
-    <w:p>
-      <w:pPr>
-        <w:rPr>
-          <w:sz w:val="26"/>
-          <w:szCs w:val="26"/>
-        </w:rPr>
-      </w:pPr>
-    </w:p>
-    <w:p>
-      <w:pPr>
-        <w:rPr>
-          <w:sz w:val="26"/>
-          <w:szCs w:val="26"/>
-        </w:rPr>
-      </w:pPr>
-      <w:r>
-        <w:rPr>
-          <w:b/>
-          <w:sz w:val="30"/>
-          <w:szCs w:val="30"/>
-        </w:rPr>
-        <w:t xml:space="preserve">authRoutes.test.js: </w:t>
-      </w:r>
-      <w:r>
-        <w:rPr>
-          <w:sz w:val="26"/>
-          <w:szCs w:val="26"/>
-        </w:rPr>
-        <w:t>Tesztek a bejelentkezési és regisztrációs útvonalakhoz.</w:t>
-      </w:r>
-    </w:p>
-    <w:p>
-      <w:pPr>
-        <w:rPr>
-          <w:sz w:val="26"/>
-          <w:szCs w:val="26"/>
-        </w:rPr>
-      </w:pPr>
-      <w:r>
-        <w:rPr>
-          <w:b/>
-          <w:sz w:val="30"/>
-          <w:szCs w:val="30"/>
-        </w:rPr>
-        <w:t xml:space="preserve">profileRoutes.test.js: </w:t>
-      </w:r>
-      <w:r>
-        <w:rPr>
-          <w:sz w:val="26"/>
-          <w:szCs w:val="26"/>
-        </w:rPr>
-        <w:t>Tesztek a felhasználói profil útvonalakhoz.</w:t>
-      </w:r>
-    </w:p>
-    <w:p>
-      <w:pPr>
-        <w:rPr>
-          <w:sz w:val="26"/>
-          <w:szCs w:val="26"/>
-        </w:rPr>
-      </w:pPr>
-      <w:r>
-        <w:rPr>
-          <w:b/>
-          <w:sz w:val="30"/>
-          <w:szCs w:val="30"/>
-        </w:rPr>
-        <w:t>pizzaRoutes.test.js:</w:t>
-      </w:r>
-      <w:r>
-        <w:rPr>
-          <w:sz w:val="26"/>
-          <w:szCs w:val="26"/>
-        </w:rPr>
-        <w:t xml:space="preserve"> Tesztek a pizzák listájának lekérdezéséhez.</w:t>
-      </w:r>
-    </w:p>
-    <w:p>
-      <w:pPr>
-        <w:rPr>
-          <w:sz w:val="34"/>
-          <w:szCs w:val="34"/>
-        </w:rPr>
-      </w:pPr>
-      <w:r>
-        <w:rPr>
-          <w:sz w:val="34"/>
-          <w:szCs w:val="34"/>
-        </w:rPr>
-        <w:t>Tesztek futtatása</w:t>
-      </w:r>
-    </w:p>
-    <w:p>
-      <w:pPr>
-        <w:rPr>
-          <w:sz w:val="34"/>
-          <w:szCs w:val="34"/>
-        </w:rPr>
-      </w:pPr>
-      <w:r>
-        <w:rPr>
-          <w:sz w:val="34"/>
-          <w:szCs w:val="34"/>
-        </w:rPr>
-        <w:t>A tesztek futtatásához használd a következő parancsot a terminálban:</w:t>
-      </w:r>
-      <w:r>
-        <w:rPr>
-          <w:sz w:val="34"/>
-          <w:szCs w:val="34"/>
-        </w:rPr>
-        <w:t xml:space="preserve"> </w:t>
-      </w:r>
-      <w:r>
-        <w:rPr>
-          <w:b/>
-          <w:sz w:val="30"/>
-          <w:szCs w:val="30"/>
-        </w:rPr>
-        <w:t>npm test</w:t>
-      </w:r>
-    </w:p>
-    <w:p>
-      <w:pPr>
-        <w:rPr>
-          <w:sz w:val="34"/>
-          <w:szCs w:val="34"/>
-        </w:rPr>
-      </w:pPr>
-      <w:r>
-        <w:rPr>
-          <w:sz w:val="34"/>
-          <w:szCs w:val="34"/>
-        </w:rPr>
-        <w:t>Példák</w:t>
-      </w:r>
-    </w:p>
-    <w:p>
-      <w:pPr>
-        <w:rPr>
-          <w:sz w:val="30"/>
-          <w:szCs w:val="30"/>
-        </w:rPr>
-      </w:pPr>
-      <w:r>
-        <w:rPr>
-          <w:sz w:val="30"/>
-          <w:szCs w:val="30"/>
-        </w:rPr>
-        <w:t>Bejelentkezés</w:t>
-      </w:r>
-    </w:p>
-    <w:p>
-      <w:pPr>
-        <w:rPr>
-          <w:sz w:val="30"/>
-          <w:szCs w:val="30"/>
-        </w:rPr>
-      </w:pPr>
-      <w:r>
-        <w:rPr>
-          <w:sz w:val="30"/>
-          <w:szCs w:val="30"/>
-        </w:rPr>
-        <w:t>A bejelentkezési útvonal a /login végponton érhető el. A kérésnek tartalmaznia kell az email címet és a jelszót.</w:t>
-      </w:r>
-    </w:p>
-    <w:p>
-      <w:pPr>
-        <w:rPr>
-          <w:sz w:val="30"/>
-          <w:szCs w:val="30"/>
-        </w:rPr>
-      </w:pPr>
-    </w:p>
-    <w:p>
-      <w:pPr>
-        <w:rPr>
-          <w:sz w:val="26"/>
-          <w:szCs w:val="26"/>
-        </w:rPr>
-      </w:pPr>
-      <w:r>
-        <w:rPr>
-          <w:sz w:val="30"/>
-          <w:szCs w:val="30"/>
-        </w:rPr>
-        <w:t>Példa kérés:</w:t>
-      </w:r>
+        <w:t>:</w:t>
+      </w:r>
+      <w:r>
+        <w:rPr>
+          <w:sz w:val="26"/>
+          <w:szCs w:val="26"/>
+        </w:rPr>
+        <w:t xml:space="preserve"> Az adatbázis modellek.</w:t>
+      </w:r>
+    </w:p>
+    <w:p>
+      <w:pPr>
+        <w:rPr>
+          <w:sz w:val="26"/>
+          <w:szCs w:val="26"/>
+        </w:rPr>
+      </w:pPr>
+      <w:r>
+        <w:rPr>
+          <w:i/>
+          <w:sz w:val="30"/>
+          <w:szCs w:val="30"/>
+        </w:rPr>
+        <w:t>db.js</w:t>
+      </w:r>
+      <w:r>
+        <w:rPr>
+          <w:b/>
+          <w:sz w:val="30"/>
+          <w:szCs w:val="30"/>
+        </w:rPr>
+        <w:t>:</w:t>
+      </w:r>
+      <w:r>
+        <w:rPr>
+          <w:sz w:val="26"/>
+          <w:szCs w:val="26"/>
+        </w:rPr>
+        <w:t xml:space="preserve"> MySQL adatbázis kapcsolat beállítása.</w:t>
+      </w:r>
+    </w:p>
+    <w:p>
+      <w:pPr>
+        <w:rPr>
+          <w:sz w:val="26"/>
+          <w:szCs w:val="26"/>
+        </w:rPr>
+      </w:pPr>
       <w:r>
         <w:rPr>
           <w:noProof/>
-          <w:lang w:eastAsia="hu-HU"/>
-        </w:rPr>
-        <w:t xml:space="preserve"> </w:t>
-      </w:r>
-      <w:r>
-        <w:rPr>
-          <w:noProof/>
-          <w:lang w:eastAsia="hu-HU"/>
         </w:rPr>
         <w:drawing>
-          <wp:inline distT="0" distB="0" distL="0" distR="0" wp14:anchorId="6BE021BB" wp14:editId="107AE611">
-            <wp:extent cx="5133975" cy="2447925"/>
+          <wp:inline distT="0" distB="0" distL="0" distR="0" wp14:anchorId="5BFC5FD6" wp14:editId="7BF586B4">
+            <wp:extent cx="3876675" cy="3629025"/>
             <wp:effectExtent l="0" t="0" r="9525" b="9525"/>
-            <wp:docPr id="1" name="Kép 1"/>
+            <wp:docPr id="18" name="Kép 18"/>
             <wp:cNvGraphicFramePr>
               <a:graphicFrameLocks xmlns:a="http://schemas.openxmlformats.org/drawingml/2006/main" noChangeAspect="1"/>
             </wp:cNvGraphicFramePr>
@@ -7511,7 +7207,7 @@
                   <pic:spPr>
                     <a:xfrm>
                       <a:off x="0" y="0"/>
-                      <a:ext cx="5133975" cy="2447925"/>
+                      <a:ext cx="3876675" cy="3629025"/>
                     </a:xfrm>
                     <a:prstGeom prst="rect">
                       <a:avLst/>
@@ -7523,51 +7219,255 @@
           </wp:inline>
         </w:drawing>
       </w:r>
-    </w:p>
-    <w:p>
-      <w:pPr>
-        <w:rPr>
-          <w:sz w:val="30"/>
-          <w:szCs w:val="30"/>
-        </w:rPr>
-      </w:pPr>
-      <w:r>
-        <w:rPr>
-          <w:sz w:val="30"/>
-          <w:szCs w:val="30"/>
+      <w:r>
+        <w:rPr>
+          <w:sz w:val="26"/>
+          <w:szCs w:val="26"/>
+        </w:rPr>
+        <w:br w:type="page"/>
+      </w:r>
+    </w:p>
+    <w:p>
+      <w:pPr>
+        <w:rPr>
+          <w:sz w:val="36"/>
+          <w:szCs w:val="36"/>
+        </w:rPr>
+      </w:pPr>
+      <w:r>
+        <w:rPr>
+          <w:sz w:val="36"/>
+          <w:szCs w:val="36"/>
         </w:rPr>
         <w:lastRenderedPageBreak/>
-        <w:t>Regisztráció</w:t>
-      </w:r>
-    </w:p>
-    <w:p>
-      <w:pPr>
-        <w:rPr>
-          <w:sz w:val="30"/>
-          <w:szCs w:val="30"/>
-        </w:rPr>
-      </w:pPr>
-      <w:r>
-        <w:rPr>
-          <w:sz w:val="30"/>
-          <w:szCs w:val="30"/>
-        </w:rPr>
-        <w:t>A regisztrációs útvonal a /register végponton érhető el. A kérésnek tartalmaznia kell a felhasználó nevét, email címét, jelszavát, születési dátumát, címét és telefonszámát.</w:t>
-      </w:r>
-    </w:p>
-    <w:p>
-      <w:pPr>
-        <w:rPr>
-          <w:sz w:val="30"/>
-          <w:szCs w:val="30"/>
-        </w:rPr>
-      </w:pPr>
-    </w:p>
-    <w:p>
-      <w:pPr>
-        <w:rPr>
-          <w:sz w:val="30"/>
-          <w:szCs w:val="30"/>
+        <w:t>Tesztelés</w:t>
+      </w:r>
+    </w:p>
+    <w:p>
+      <w:pPr>
+        <w:rPr>
+          <w:sz w:val="36"/>
+          <w:szCs w:val="36"/>
+        </w:rPr>
+      </w:pPr>
+      <w:r>
+        <w:rPr>
+          <w:sz w:val="36"/>
+          <w:szCs w:val="36"/>
+        </w:rPr>
+        <w:t>A projekt teszteléséhez a Jest és supertest könyvtárakat használjuk.</w:t>
+      </w:r>
+    </w:p>
+    <w:p>
+      <w:pPr>
+        <w:rPr>
+          <w:sz w:val="34"/>
+          <w:szCs w:val="34"/>
+        </w:rPr>
+      </w:pPr>
+      <w:r>
+        <w:rPr>
+          <w:sz w:val="34"/>
+          <w:szCs w:val="34"/>
+        </w:rPr>
+        <w:t>Tesztfájlok</w:t>
+      </w:r>
+    </w:p>
+    <w:p>
+      <w:pPr>
+        <w:rPr>
+          <w:sz w:val="34"/>
+          <w:szCs w:val="34"/>
+        </w:rPr>
+      </w:pPr>
+      <w:r>
+        <w:rPr>
+          <w:sz w:val="34"/>
+          <w:szCs w:val="34"/>
+        </w:rPr>
+        <w:t>A tesztfájlok a tests mappában találhatók:</w:t>
+      </w:r>
+    </w:p>
+    <w:p>
+      <w:pPr>
+        <w:rPr>
+          <w:sz w:val="26"/>
+          <w:szCs w:val="26"/>
+        </w:rPr>
+      </w:pPr>
+    </w:p>
+    <w:p>
+      <w:pPr>
+        <w:rPr>
+          <w:sz w:val="26"/>
+          <w:szCs w:val="26"/>
+        </w:rPr>
+      </w:pPr>
+      <w:r>
+        <w:rPr>
+          <w:b/>
+          <w:sz w:val="30"/>
+          <w:szCs w:val="30"/>
+        </w:rPr>
+        <w:t xml:space="preserve">authRoutes.test.js: </w:t>
+      </w:r>
+      <w:r>
+        <w:rPr>
+          <w:sz w:val="26"/>
+          <w:szCs w:val="26"/>
+        </w:rPr>
+        <w:t>Tesztek a bejelentkezési és regisztrációs útvonalakhoz.</w:t>
+      </w:r>
+    </w:p>
+    <w:p>
+      <w:pPr>
+        <w:rPr>
+          <w:sz w:val="26"/>
+          <w:szCs w:val="26"/>
+        </w:rPr>
+      </w:pPr>
+      <w:r>
+        <w:rPr>
+          <w:b/>
+          <w:sz w:val="30"/>
+          <w:szCs w:val="30"/>
+        </w:rPr>
+        <w:t xml:space="preserve">profileRoutes.test.js: </w:t>
+      </w:r>
+      <w:r>
+        <w:rPr>
+          <w:sz w:val="26"/>
+          <w:szCs w:val="26"/>
+        </w:rPr>
+        <w:t>Tesztek a felhasználói profil útvonalakhoz.</w:t>
+      </w:r>
+    </w:p>
+    <w:p>
+      <w:pPr>
+        <w:rPr>
+          <w:sz w:val="26"/>
+          <w:szCs w:val="26"/>
+        </w:rPr>
+      </w:pPr>
+      <w:r>
+        <w:rPr>
+          <w:b/>
+          <w:sz w:val="30"/>
+          <w:szCs w:val="30"/>
+        </w:rPr>
+        <w:t>pizzaRoutes.test.js:</w:t>
+      </w:r>
+      <w:r>
+        <w:rPr>
+          <w:sz w:val="26"/>
+          <w:szCs w:val="26"/>
+        </w:rPr>
+        <w:t xml:space="preserve"> Tesztek a pizzák listájának lekérdezéséhez.</w:t>
+      </w:r>
+    </w:p>
+    <w:p>
+      <w:pPr>
+        <w:rPr>
+          <w:sz w:val="34"/>
+          <w:szCs w:val="34"/>
+        </w:rPr>
+      </w:pPr>
+      <w:r>
+        <w:rPr>
+          <w:sz w:val="34"/>
+          <w:szCs w:val="34"/>
+        </w:rPr>
+        <w:t>Tesztek futtatása</w:t>
+      </w:r>
+    </w:p>
+    <w:p>
+      <w:pPr>
+        <w:rPr>
+          <w:sz w:val="34"/>
+          <w:szCs w:val="34"/>
+        </w:rPr>
+      </w:pPr>
+      <w:r>
+        <w:rPr>
+          <w:sz w:val="34"/>
+          <w:szCs w:val="34"/>
+        </w:rPr>
+        <w:t>A tesztek futtatásához használd a következő parancsot a terminálban:</w:t>
+      </w:r>
+      <w:r>
+        <w:rPr>
+          <w:sz w:val="34"/>
+          <w:szCs w:val="34"/>
+        </w:rPr>
+        <w:t xml:space="preserve"> </w:t>
+      </w:r>
+      <w:r>
+        <w:rPr>
+          <w:b/>
+          <w:sz w:val="30"/>
+          <w:szCs w:val="30"/>
+        </w:rPr>
+        <w:t>npm test</w:t>
+      </w:r>
+    </w:p>
+    <w:p>
+      <w:pPr>
+        <w:rPr>
+          <w:sz w:val="34"/>
+          <w:szCs w:val="34"/>
+        </w:rPr>
+      </w:pPr>
+      <w:r>
+        <w:rPr>
+          <w:sz w:val="34"/>
+          <w:szCs w:val="34"/>
+        </w:rPr>
+        <w:t>Példák</w:t>
+      </w:r>
+    </w:p>
+    <w:p>
+      <w:pPr>
+        <w:rPr>
+          <w:sz w:val="30"/>
+          <w:szCs w:val="30"/>
+        </w:rPr>
+      </w:pPr>
+      <w:r>
+        <w:rPr>
+          <w:sz w:val="30"/>
+          <w:szCs w:val="30"/>
+        </w:rPr>
+        <w:t>Bejelentkezés</w:t>
+      </w:r>
+    </w:p>
+    <w:p>
+      <w:pPr>
+        <w:rPr>
+          <w:sz w:val="30"/>
+          <w:szCs w:val="30"/>
+        </w:rPr>
+      </w:pPr>
+      <w:r>
+        <w:rPr>
+          <w:sz w:val="30"/>
+          <w:szCs w:val="30"/>
+        </w:rPr>
+        <w:t>A bejelentkezési útvonal a /login végponton érhető el. A kérésnek tartalmaznia kell az email címet és a jelszót.</w:t>
+      </w:r>
+    </w:p>
+    <w:p>
+      <w:pPr>
+        <w:rPr>
+          <w:sz w:val="30"/>
+          <w:szCs w:val="30"/>
+        </w:rPr>
+      </w:pPr>
+    </w:p>
+    <w:p>
+      <w:pPr>
+        <w:rPr>
+          <w:sz w:val="26"/>
+          <w:szCs w:val="26"/>
         </w:rPr>
       </w:pPr>
       <w:r>
@@ -7577,24 +7477,23 @@
         </w:rPr>
         <w:t>Példa kérés:</w:t>
       </w:r>
-    </w:p>
-    <w:p>
-      <w:pPr>
-        <w:rPr>
-          <w:sz w:val="26"/>
-          <w:szCs w:val="26"/>
-        </w:rPr>
-      </w:pPr>
       <w:r>
         <w:rPr>
           <w:noProof/>
           <w:lang w:eastAsia="hu-HU"/>
         </w:rPr>
+        <w:t xml:space="preserve"> </w:t>
+      </w:r>
+      <w:r>
+        <w:rPr>
+          <w:noProof/>
+          <w:lang w:eastAsia="hu-HU"/>
+        </w:rPr>
         <w:drawing>
-          <wp:inline distT="0" distB="0" distL="0" distR="0" wp14:anchorId="206FFCEB" wp14:editId="03469785">
-            <wp:extent cx="4924425" cy="2933700"/>
-            <wp:effectExtent l="0" t="0" r="9525" b="0"/>
-            <wp:docPr id="2" name="Kép 2"/>
+          <wp:inline distT="0" distB="0" distL="0" distR="0" wp14:anchorId="6BE021BB" wp14:editId="107AE611">
+            <wp:extent cx="5133975" cy="2447925"/>
+            <wp:effectExtent l="0" t="0" r="9525" b="9525"/>
+            <wp:docPr id="1" name="Kép 1"/>
             <wp:cNvGraphicFramePr>
               <a:graphicFrameLocks xmlns:a="http://schemas.openxmlformats.org/drawingml/2006/main" noChangeAspect="1"/>
             </wp:cNvGraphicFramePr>
@@ -7614,7 +7513,7 @@
                   <pic:spPr>
                     <a:xfrm>
                       <a:off x="0" y="0"/>
-                      <a:ext cx="4924425" cy="2933700"/>
+                      <a:ext cx="5133975" cy="2447925"/>
                     </a:xfrm>
                     <a:prstGeom prst="rect">
                       <a:avLst/>
@@ -7639,22 +7538,23 @@
           <w:sz w:val="30"/>
           <w:szCs w:val="30"/>
         </w:rPr>
-        <w:t>Profil lekérés</w:t>
-      </w:r>
-    </w:p>
-    <w:p>
-      <w:pPr>
-        <w:rPr>
-          <w:sz w:val="30"/>
-          <w:szCs w:val="30"/>
-        </w:rPr>
-      </w:pPr>
-      <w:r>
-        <w:rPr>
-          <w:sz w:val="30"/>
-          <w:szCs w:val="30"/>
-        </w:rPr>
-        <w:t>A felhasználói profil lekérdezése a /profile végponton érhető el.</w:t>
+        <w:lastRenderedPageBreak/>
+        <w:t>Regisztráció</w:t>
+      </w:r>
+    </w:p>
+    <w:p>
+      <w:pPr>
+        <w:rPr>
+          <w:sz w:val="30"/>
+          <w:szCs w:val="30"/>
+        </w:rPr>
+      </w:pPr>
+      <w:r>
+        <w:rPr>
+          <w:sz w:val="30"/>
+          <w:szCs w:val="30"/>
+        </w:rPr>
+        <w:t>A regisztrációs útvonal a /register végponton érhető el. A kérésnek tartalmaznia kell a felhasználó nevét, email címét, jelszavát, születési dátumát, címét és telefonszámát.</w:t>
       </w:r>
     </w:p>
     <w:p>
@@ -7693,10 +7593,10 @@
           <w:lang w:eastAsia="hu-HU"/>
         </w:rPr>
         <w:drawing>
-          <wp:inline distT="0" distB="0" distL="0" distR="0" wp14:anchorId="6336F67D" wp14:editId="4E9B0010">
-            <wp:extent cx="4495800" cy="1419225"/>
-            <wp:effectExtent l="0" t="0" r="0" b="9525"/>
-            <wp:docPr id="4" name="Kép 4"/>
+          <wp:inline distT="0" distB="0" distL="0" distR="0" wp14:anchorId="206FFCEB" wp14:editId="03469785">
+            <wp:extent cx="4924425" cy="2933700"/>
+            <wp:effectExtent l="0" t="0" r="9525" b="0"/>
+            <wp:docPr id="2" name="Kép 2"/>
             <wp:cNvGraphicFramePr>
               <a:graphicFrameLocks xmlns:a="http://schemas.openxmlformats.org/drawingml/2006/main" noChangeAspect="1"/>
             </wp:cNvGraphicFramePr>
@@ -7716,7 +7616,7 @@
                   <pic:spPr>
                     <a:xfrm>
                       <a:off x="0" y="0"/>
-                      <a:ext cx="4495800" cy="1419225"/>
+                      <a:ext cx="4924425" cy="2933700"/>
                     </a:xfrm>
                     <a:prstGeom prst="rect">
                       <a:avLst/>
@@ -7732,56 +7632,31 @@
     <w:p>
       <w:pPr>
         <w:rPr>
-          <w:sz w:val="26"/>
-          <w:szCs w:val="26"/>
-        </w:rPr>
-      </w:pPr>
-    </w:p>
-    <w:p>
-      <w:pPr>
-        <w:rPr>
-          <w:sz w:val="26"/>
-          <w:szCs w:val="26"/>
-        </w:rPr>
-      </w:pPr>
-    </w:p>
-    <w:p>
-      <w:pPr>
-        <w:rPr>
-          <w:sz w:val="26"/>
-          <w:szCs w:val="26"/>
-        </w:rPr>
-      </w:pPr>
-    </w:p>
-    <w:p>
-      <w:pPr>
-        <w:rPr>
-          <w:sz w:val="30"/>
-          <w:szCs w:val="30"/>
-        </w:rPr>
-      </w:pPr>
-      <w:r>
-        <w:rPr>
-          <w:sz w:val="30"/>
-          <w:szCs w:val="30"/>
-        </w:rPr>
-        <w:lastRenderedPageBreak/>
-        <w:t>Profil frissítése</w:t>
-      </w:r>
-    </w:p>
-    <w:p>
-      <w:pPr>
-        <w:rPr>
-          <w:sz w:val="30"/>
-          <w:szCs w:val="30"/>
-        </w:rPr>
-      </w:pPr>
-      <w:r>
-        <w:rPr>
-          <w:sz w:val="30"/>
-          <w:szCs w:val="30"/>
-        </w:rPr>
-        <w:t>A felhasználói profil frissítése a /profile végponton érhető el. A kérésnek tartalmaznia kell egy érvényes JWT tokent az Authorization fejlécben, valamint a frissítendő adatokat.</w:t>
+          <w:sz w:val="30"/>
+          <w:szCs w:val="30"/>
+        </w:rPr>
+      </w:pPr>
+      <w:r>
+        <w:rPr>
+          <w:sz w:val="30"/>
+          <w:szCs w:val="30"/>
+        </w:rPr>
+        <w:t>Profil lekérés</w:t>
+      </w:r>
+    </w:p>
+    <w:p>
+      <w:pPr>
+        <w:rPr>
+          <w:sz w:val="30"/>
+          <w:szCs w:val="30"/>
+        </w:rPr>
+      </w:pPr>
+      <w:r>
+        <w:rPr>
+          <w:sz w:val="30"/>
+          <w:szCs w:val="30"/>
+        </w:rPr>
+        <w:t>A felhasználói profil lekérdezése a /profile végponton érhető el.</w:t>
       </w:r>
     </w:p>
     <w:p>
@@ -7806,14 +7681,6 @@
         </w:rPr>
         <w:t>Példa kérés:</w:t>
       </w:r>
-    </w:p>
-    <w:p>
-      <w:pPr>
-        <w:rPr>
-          <w:sz w:val="26"/>
-          <w:szCs w:val="26"/>
-        </w:rPr>
-      </w:pPr>
     </w:p>
     <w:p>
       <w:pPr>
@@ -7828,10 +7695,10 @@
           <w:lang w:eastAsia="hu-HU"/>
         </w:rPr>
         <w:drawing>
-          <wp:inline distT="0" distB="0" distL="0" distR="0" wp14:anchorId="542E7FE2" wp14:editId="16ECD39A">
-            <wp:extent cx="5238750" cy="2876550"/>
-            <wp:effectExtent l="0" t="0" r="0" b="0"/>
-            <wp:docPr id="5" name="Kép 5"/>
+          <wp:inline distT="0" distB="0" distL="0" distR="0" wp14:anchorId="6336F67D" wp14:editId="4E9B0010">
+            <wp:extent cx="4495800" cy="1419225"/>
+            <wp:effectExtent l="0" t="0" r="0" b="9525"/>
+            <wp:docPr id="4" name="Kép 4"/>
             <wp:cNvGraphicFramePr>
               <a:graphicFrameLocks xmlns:a="http://schemas.openxmlformats.org/drawingml/2006/main" noChangeAspect="1"/>
             </wp:cNvGraphicFramePr>
@@ -7851,7 +7718,7 @@
                   <pic:spPr>
                     <a:xfrm>
                       <a:off x="0" y="0"/>
-                      <a:ext cx="5238750" cy="2876550"/>
+                      <a:ext cx="4495800" cy="1419225"/>
                     </a:xfrm>
                     <a:prstGeom prst="rect">
                       <a:avLst/>
@@ -7867,31 +7734,56 @@
     <w:p>
       <w:pPr>
         <w:rPr>
-          <w:sz w:val="30"/>
-          <w:szCs w:val="30"/>
-        </w:rPr>
-      </w:pPr>
-      <w:r>
-        <w:rPr>
-          <w:sz w:val="30"/>
-          <w:szCs w:val="30"/>
-        </w:rPr>
-        <w:t>Pizzák lekérése</w:t>
-      </w:r>
-    </w:p>
-    <w:p>
-      <w:pPr>
-        <w:rPr>
-          <w:sz w:val="30"/>
-          <w:szCs w:val="30"/>
-        </w:rPr>
-      </w:pPr>
-      <w:r>
-        <w:rPr>
-          <w:sz w:val="30"/>
-          <w:szCs w:val="30"/>
-        </w:rPr>
-        <w:t>A pizzák listájának lekérdezése a /pizzas végponton érhető el.</w:t>
+          <w:sz w:val="26"/>
+          <w:szCs w:val="26"/>
+        </w:rPr>
+      </w:pPr>
+    </w:p>
+    <w:p>
+      <w:pPr>
+        <w:rPr>
+          <w:sz w:val="26"/>
+          <w:szCs w:val="26"/>
+        </w:rPr>
+      </w:pPr>
+    </w:p>
+    <w:p>
+      <w:pPr>
+        <w:rPr>
+          <w:sz w:val="26"/>
+          <w:szCs w:val="26"/>
+        </w:rPr>
+      </w:pPr>
+    </w:p>
+    <w:p>
+      <w:pPr>
+        <w:rPr>
+          <w:sz w:val="30"/>
+          <w:szCs w:val="30"/>
+        </w:rPr>
+      </w:pPr>
+      <w:r>
+        <w:rPr>
+          <w:sz w:val="30"/>
+          <w:szCs w:val="30"/>
+        </w:rPr>
+        <w:lastRenderedPageBreak/>
+        <w:t>Profil frissítése</w:t>
+      </w:r>
+    </w:p>
+    <w:p>
+      <w:pPr>
+        <w:rPr>
+          <w:sz w:val="30"/>
+          <w:szCs w:val="30"/>
+        </w:rPr>
+      </w:pPr>
+      <w:r>
+        <w:rPr>
+          <w:sz w:val="30"/>
+          <w:szCs w:val="30"/>
+        </w:rPr>
+        <w:t>A felhasználói profil frissítése a /profile végponton érhető el. A kérésnek tartalmaznia kell egy érvényes JWT tokent az Authorization fejlécben, valamint a frissítendő adatokat.</w:t>
       </w:r>
     </w:p>
     <w:p>
@@ -7938,10 +7830,10 @@
           <w:lang w:eastAsia="hu-HU"/>
         </w:rPr>
         <w:drawing>
-          <wp:inline distT="0" distB="0" distL="0" distR="0" wp14:anchorId="6B7B6135" wp14:editId="774D1D38">
-            <wp:extent cx="3705225" cy="1438275"/>
-            <wp:effectExtent l="0" t="0" r="9525" b="9525"/>
-            <wp:docPr id="6" name="Kép 6"/>
+          <wp:inline distT="0" distB="0" distL="0" distR="0" wp14:anchorId="542E7FE2" wp14:editId="16ECD39A">
+            <wp:extent cx="5238750" cy="2876550"/>
+            <wp:effectExtent l="0" t="0" r="0" b="0"/>
+            <wp:docPr id="5" name="Kép 5"/>
             <wp:cNvGraphicFramePr>
               <a:graphicFrameLocks xmlns:a="http://schemas.openxmlformats.org/drawingml/2006/main" noChangeAspect="1"/>
             </wp:cNvGraphicFramePr>
@@ -7961,6 +7853,116 @@
                   <pic:spPr>
                     <a:xfrm>
                       <a:off x="0" y="0"/>
+                      <a:ext cx="5238750" cy="2876550"/>
+                    </a:xfrm>
+                    <a:prstGeom prst="rect">
+                      <a:avLst/>
+                    </a:prstGeom>
+                  </pic:spPr>
+                </pic:pic>
+              </a:graphicData>
+            </a:graphic>
+          </wp:inline>
+        </w:drawing>
+      </w:r>
+    </w:p>
+    <w:p>
+      <w:pPr>
+        <w:rPr>
+          <w:sz w:val="30"/>
+          <w:szCs w:val="30"/>
+        </w:rPr>
+      </w:pPr>
+      <w:r>
+        <w:rPr>
+          <w:sz w:val="30"/>
+          <w:szCs w:val="30"/>
+        </w:rPr>
+        <w:t>Pizzák lekérése</w:t>
+      </w:r>
+    </w:p>
+    <w:p>
+      <w:pPr>
+        <w:rPr>
+          <w:sz w:val="30"/>
+          <w:szCs w:val="30"/>
+        </w:rPr>
+      </w:pPr>
+      <w:r>
+        <w:rPr>
+          <w:sz w:val="30"/>
+          <w:szCs w:val="30"/>
+        </w:rPr>
+        <w:t>A pizzák listájának lekérdezése a /pizzas végponton érhető el.</w:t>
+      </w:r>
+    </w:p>
+    <w:p>
+      <w:pPr>
+        <w:rPr>
+          <w:sz w:val="30"/>
+          <w:szCs w:val="30"/>
+        </w:rPr>
+      </w:pPr>
+    </w:p>
+    <w:p>
+      <w:pPr>
+        <w:rPr>
+          <w:sz w:val="30"/>
+          <w:szCs w:val="30"/>
+        </w:rPr>
+      </w:pPr>
+      <w:r>
+        <w:rPr>
+          <w:sz w:val="30"/>
+          <w:szCs w:val="30"/>
+        </w:rPr>
+        <w:t>Példa kérés:</w:t>
+      </w:r>
+    </w:p>
+    <w:p>
+      <w:pPr>
+        <w:rPr>
+          <w:sz w:val="26"/>
+          <w:szCs w:val="26"/>
+        </w:rPr>
+      </w:pPr>
+    </w:p>
+    <w:p>
+      <w:pPr>
+        <w:rPr>
+          <w:sz w:val="26"/>
+          <w:szCs w:val="26"/>
+        </w:rPr>
+      </w:pPr>
+      <w:r>
+        <w:rPr>
+          <w:noProof/>
+          <w:lang w:eastAsia="hu-HU"/>
+        </w:rPr>
+        <w:drawing>
+          <wp:inline distT="0" distB="0" distL="0" distR="0" wp14:anchorId="6B7B6135" wp14:editId="774D1D38">
+            <wp:extent cx="3705225" cy="1438275"/>
+            <wp:effectExtent l="0" t="0" r="9525" b="9525"/>
+            <wp:docPr id="6" name="Kép 6"/>
+            <wp:cNvGraphicFramePr>
+              <a:graphicFrameLocks xmlns:a="http://schemas.openxmlformats.org/drawingml/2006/main" noChangeAspect="1"/>
+            </wp:cNvGraphicFramePr>
+            <a:graphic xmlns:a="http://schemas.openxmlformats.org/drawingml/2006/main">
+              <a:graphicData uri="http://schemas.openxmlformats.org/drawingml/2006/picture">
+                <pic:pic xmlns:pic="http://schemas.openxmlformats.org/drawingml/2006/picture">
+                  <pic:nvPicPr>
+                    <pic:cNvPr id="1" name=""/>
+                    <pic:cNvPicPr/>
+                  </pic:nvPicPr>
+                  <pic:blipFill>
+                    <a:blip r:embed="rId30"/>
+                    <a:stretch>
+                      <a:fillRect/>
+                    </a:stretch>
+                  </pic:blipFill>
+                  <pic:spPr>
+                    <a:xfrm>
+                      <a:off x="0" y="0"/>
                       <a:ext cx="3705225" cy="1438275"/>
                     </a:xfrm>
                     <a:prstGeom prst="rect">
@@ -8135,8 +8137,8 @@
       </w:pPr>
     </w:p>
     <w:sectPr>
-      <w:headerReference w:type="default" r:id="rId30"/>
-      <w:footerReference w:type="default" r:id="rId31"/>
+      <w:headerReference w:type="default" r:id="rId31"/>
+      <w:footerReference w:type="default" r:id="rId32"/>
       <w:pgSz w:w="11906" w:h="16838"/>
       <w:pgMar w:top="1417" w:right="1417" w:bottom="1417" w:left="1417" w:header="708" w:footer="708" w:gutter="0"/>
       <w:cols w:space="708"/>

</xml_diff>

<commit_message>
Documentaion update, gant rename
</commit_message>
<xml_diff>
--- a/docs/Documentation.docx
+++ b/docs/Documentation.docx
@@ -12,6 +12,8 @@
           <w:szCs w:val="64"/>
         </w:rPr>
       </w:pPr>
+      <w:bookmarkStart w:id="0" w:name="_Hlk193711024"/>
+      <w:bookmarkEnd w:id="0"/>
       <w:r>
         <w:rPr>
           <w:b/>
@@ -219,6 +221,10 @@
         <w:p>
           <w:pPr>
             <w:pStyle w:val="TJ1"/>
+            <w:rPr>
+              <w:b/>
+              <w:bCs/>
+            </w:rPr>
           </w:pPr>
           <w:r>
             <w:rPr>
@@ -239,9 +245,25 @@
           </w:r>
         </w:p>
         <w:p>
+          <w:r>
+            <w:rPr>
+              <w:lang w:eastAsia="hu-HU"/>
+            </w:rPr>
+            <w:t>Szükséges alapok</w:t>
+          </w:r>
+          <w:r>
+            <w:ptab w:relativeTo="margin" w:alignment="right" w:leader="dot"/>
+          </w:r>
+          <w:r>
+            <w:t>2</w:t>
+          </w:r>
+        </w:p>
+        <w:p>
           <w:pPr>
-            <w:pStyle w:val="TJ2"/>
-            <w:ind w:left="216"/>
+            <w:ind w:firstLine="446"/>
+            <w:rPr>
+              <w:lang w:eastAsia="hu-HU"/>
+            </w:rPr>
           </w:pPr>
           <w:r>
             <w:t>Frontend</w:t>
@@ -365,6 +387,28 @@
             <w:t>23</w:t>
           </w:r>
         </w:p>
+        <w:p>
+          <w:pPr>
+            <w:pStyle w:val="TJ1"/>
+          </w:pPr>
+          <w:r>
+            <w:rPr>
+              <w:b/>
+              <w:bCs/>
+            </w:rPr>
+            <w:t>Projekt struktúra</w:t>
+          </w:r>
+          <w:r>
+            <w:ptab w:relativeTo="margin" w:alignment="right" w:leader="dot"/>
+          </w:r>
+          <w:r>
+            <w:rPr>
+              <w:b/>
+              <w:bCs/>
+            </w:rPr>
+            <w:t>24</w:t>
+          </w:r>
+        </w:p>
       </w:sdtContent>
     </w:sdt>
     <w:p>
@@ -434,34 +478,118 @@
           <w:szCs w:val="40"/>
         </w:rPr>
       </w:pPr>
-    </w:p>
-    <w:p>
-      <w:pPr>
+      <w:r>
         <w:rPr>
           <w:b/>
           <w:bCs/>
           <w:sz w:val="40"/>
           <w:szCs w:val="40"/>
         </w:rPr>
-      </w:pPr>
-    </w:p>
-    <w:p>
-      <w:pPr>
-        <w:rPr>
-          <w:b/>
-          <w:bCs/>
+        <w:t>Telepítési útmutató</w:t>
+      </w:r>
+    </w:p>
+    <w:p>
+      <w:pPr>
+        <w:rPr>
           <w:sz w:val="40"/>
           <w:szCs w:val="40"/>
         </w:rPr>
       </w:pPr>
       <w:r>
         <w:rPr>
-          <w:b/>
-          <w:bCs/>
           <w:sz w:val="40"/>
           <w:szCs w:val="40"/>
         </w:rPr>
-        <w:t>Telepítési útmutató</w:t>
+        <w:t>Szükséges alapok:</w:t>
+      </w:r>
+    </w:p>
+    <w:p>
+      <w:pPr>
+        <w:rPr>
+          <w:sz w:val="30"/>
+          <w:szCs w:val="30"/>
+        </w:rPr>
+      </w:pPr>
+      <w:r>
+        <w:rPr>
+          <w:sz w:val="30"/>
+          <w:szCs w:val="30"/>
+        </w:rPr>
+        <w:t xml:space="preserve">A felhasználónak </w:t>
+      </w:r>
+      <w:r>
+        <w:rPr>
+          <w:sz w:val="30"/>
+          <w:szCs w:val="30"/>
+        </w:rPr>
+        <w:t>az alábbiakra van szüksége az projekt működéséhez:</w:t>
+      </w:r>
+    </w:p>
+    <w:p>
+      <w:pPr>
+        <w:pStyle w:val="Listaszerbekezds"/>
+        <w:numPr>
+          <w:ilvl w:val="0"/>
+          <w:numId w:val="6"/>
+        </w:numPr>
+        <w:rPr>
+          <w:sz w:val="30"/>
+          <w:szCs w:val="30"/>
+        </w:rPr>
+      </w:pPr>
+      <w:r>
+        <w:rPr>
+          <w:sz w:val="30"/>
+          <w:szCs w:val="30"/>
+        </w:rPr>
+        <w:t>Egy működő számítógép amely windows 10-es operációs rendszert használ</w:t>
+      </w:r>
+    </w:p>
+    <w:p>
+      <w:pPr>
+        <w:pStyle w:val="Listaszerbekezds"/>
+        <w:numPr>
+          <w:ilvl w:val="0"/>
+          <w:numId w:val="6"/>
+        </w:numPr>
+        <w:rPr>
+          <w:sz w:val="30"/>
+          <w:szCs w:val="30"/>
+        </w:rPr>
+      </w:pPr>
+      <w:r>
+        <w:rPr>
+          <w:sz w:val="30"/>
+          <w:szCs w:val="30"/>
+        </w:rPr>
+        <w:t>MySQL</w:t>
+      </w:r>
+      <w:r>
+        <w:rPr>
+          <w:sz w:val="30"/>
+          <w:szCs w:val="30"/>
+        </w:rPr>
+        <w:t xml:space="preserve"> működését</w:t>
+      </w:r>
+    </w:p>
+    <w:p>
+      <w:pPr>
+        <w:pStyle w:val="Listaszerbekezds"/>
+        <w:numPr>
+          <w:ilvl w:val="0"/>
+          <w:numId w:val="6"/>
+        </w:numPr>
+        <w:rPr>
+          <w:sz w:val="30"/>
+          <w:szCs w:val="30"/>
+        </w:rPr>
+      </w:pPr>
+      <w:r>
+        <w:rPr>
+          <w:sz w:val="30"/>
+          <w:szCs w:val="30"/>
+        </w:rPr>
+        <w:t>Node.js</w:t>
       </w:r>
     </w:p>
     <w:p>
@@ -528,50 +656,6 @@
           <w:szCs w:val="30"/>
         </w:rPr>
         <w:t>cd PollakPizza</w:t>
-      </w:r>
-    </w:p>
-    <w:p>
-      <w:pPr>
-        <w:pStyle w:val="Listaszerbekezds"/>
-        <w:numPr>
-          <w:ilvl w:val="0"/>
-          <w:numId w:val="1"/>
-        </w:numPr>
-        <w:rPr>
-          <w:b/>
-          <w:bCs/>
-          <w:sz w:val="30"/>
-          <w:szCs w:val="30"/>
-        </w:rPr>
-      </w:pPr>
-      <w:r>
-        <w:rPr>
-          <w:b/>
-          <w:bCs/>
-          <w:sz w:val="30"/>
-          <w:szCs w:val="30"/>
-        </w:rPr>
-        <w:t>Inicializáld a projektet:</w:t>
-      </w:r>
-    </w:p>
-    <w:p>
-      <w:pPr>
-        <w:pStyle w:val="Listaszerbekezds"/>
-        <w:numPr>
-          <w:ilvl w:val="0"/>
-          <w:numId w:val="2"/>
-        </w:numPr>
-        <w:rPr>
-          <w:sz w:val="30"/>
-          <w:szCs w:val="30"/>
-        </w:rPr>
-      </w:pPr>
-      <w:r>
-        <w:rPr>
-          <w:sz w:val="30"/>
-          <w:szCs w:val="30"/>
-        </w:rPr>
-        <w:t>npm init -y</w:t>
       </w:r>
     </w:p>
     <w:p>
@@ -5111,7 +5195,6 @@
           <w:szCs w:val="26"/>
         </w:rPr>
       </w:pPr>
-      <w:proofErr w:type="spellStart"/>
       <w:r>
         <w:rPr>
           <w:b/>
@@ -5120,9 +5203,8 @@
           <w:szCs w:val="30"/>
         </w:rPr>
         <w:lastRenderedPageBreak/>
-        <w:t>Footer.vue</w:t>
-      </w:r>
-      <w:proofErr w:type="spellEnd"/>
+        <w:t>Footer.vue:</w:t>
+      </w:r>
       <w:r>
         <w:rPr>
           <w:b/>
@@ -5130,15 +5212,6 @@
           <w:sz w:val="30"/>
           <w:szCs w:val="30"/>
         </w:rPr>
-        <w:t>:</w:t>
-      </w:r>
-      <w:r>
-        <w:rPr>
-          <w:b/>
-          <w:bCs/>
-          <w:sz w:val="30"/>
-          <w:szCs w:val="30"/>
-        </w:rPr>
         <w:t xml:space="preserve"> </w:t>
       </w:r>
       <w:r>
@@ -5146,23 +5219,7 @@
           <w:sz w:val="26"/>
           <w:szCs w:val="26"/>
         </w:rPr>
-        <w:t xml:space="preserve">Az oldalak által használt </w:t>
-      </w:r>
-      <w:proofErr w:type="spellStart"/>
-      <w:r>
-        <w:rPr>
-          <w:sz w:val="26"/>
-          <w:szCs w:val="26"/>
-        </w:rPr>
-        <w:t>footer</w:t>
-      </w:r>
-      <w:proofErr w:type="spellEnd"/>
-      <w:r>
-        <w:rPr>
-          <w:sz w:val="26"/>
-          <w:szCs w:val="26"/>
-        </w:rPr>
-        <w:t>.</w:t>
+        <w:t>Az oldalak által használt footer.</w:t>
       </w:r>
     </w:p>
     <w:p>
@@ -5272,7 +5329,6 @@
           <w:szCs w:val="26"/>
         </w:rPr>
       </w:pPr>
-      <w:proofErr w:type="spellStart"/>
       <w:r>
         <w:rPr>
           <w:b/>
@@ -5281,17 +5337,7 @@
           <w:szCs w:val="30"/>
         </w:rPr>
         <w:lastRenderedPageBreak/>
-        <w:t>LoginPage.vue</w:t>
-      </w:r>
-      <w:proofErr w:type="spellEnd"/>
-      <w:r>
-        <w:rPr>
-          <w:b/>
-          <w:bCs/>
-          <w:sz w:val="30"/>
-          <w:szCs w:val="30"/>
-        </w:rPr>
-        <w:t>:</w:t>
+        <w:t>LoginPage.vue:</w:t>
       </w:r>
       <w:r>
         <w:rPr>
@@ -5561,7 +5607,6 @@
           <w:szCs w:val="26"/>
         </w:rPr>
       </w:pPr>
-      <w:proofErr w:type="spellStart"/>
       <w:r>
         <w:rPr>
           <w:b/>
@@ -5570,17 +5615,7 @@
           <w:szCs w:val="30"/>
         </w:rPr>
         <w:lastRenderedPageBreak/>
-        <w:t>ProfilePage.vue</w:t>
-      </w:r>
-      <w:proofErr w:type="spellEnd"/>
-      <w:r>
-        <w:rPr>
-          <w:b/>
-          <w:bCs/>
-          <w:sz w:val="30"/>
-          <w:szCs w:val="30"/>
-        </w:rPr>
-        <w:t>:</w:t>
+        <w:t>ProfilePage.vue:</w:t>
       </w:r>
       <w:r>
         <w:rPr>
@@ -5890,21 +5925,12 @@
         </w:rPr>
         <w:t xml:space="preserve">addPizzas.js: </w:t>
       </w:r>
-      <w:proofErr w:type="gramStart"/>
-      <w:r>
-        <w:rPr>
-          <w:sz w:val="26"/>
-          <w:szCs w:val="26"/>
-        </w:rPr>
-        <w:t>Pizza hozzáadására,</w:t>
-      </w:r>
-      <w:proofErr w:type="gramEnd"/>
-      <w:r>
-        <w:rPr>
-          <w:sz w:val="26"/>
-          <w:szCs w:val="26"/>
-        </w:rPr>
-        <w:t xml:space="preserve"> és feltétek hozzáadására szolgál</w:t>
+      <w:r>
+        <w:rPr>
+          <w:sz w:val="26"/>
+          <w:szCs w:val="26"/>
+        </w:rPr>
+        <w:t>Pizza hozzáadására, és feltétek hozzáadására szolgál</w:t>
       </w:r>
     </w:p>
     <w:p>
@@ -8135,10 +8161,790 @@
           <w:szCs w:val="30"/>
         </w:rPr>
       </w:pPr>
+      <w:r>
+        <w:rPr>
+          <w:sz w:val="30"/>
+          <w:szCs w:val="30"/>
+        </w:rPr>
+        <w:br w:type="page"/>
+      </w:r>
+    </w:p>
+    <w:p>
+      <w:pPr>
+        <w:jc w:val="center"/>
+        <w:rPr>
+          <w:sz w:val="50"/>
+          <w:szCs w:val="50"/>
+        </w:rPr>
+      </w:pPr>
+      <w:r>
+        <w:rPr>
+          <w:sz w:val="50"/>
+          <w:szCs w:val="50"/>
+        </w:rPr>
+        <w:lastRenderedPageBreak/>
+        <w:t>Felhasználói dokumentáció</w:t>
+      </w:r>
+    </w:p>
+    <w:p>
+      <w:pPr>
+        <w:jc w:val="center"/>
+        <w:rPr>
+          <w:sz w:val="30"/>
+          <w:szCs w:val="30"/>
+        </w:rPr>
+      </w:pPr>
+      <w:r>
+        <w:rPr>
+          <w:sz w:val="30"/>
+          <w:szCs w:val="30"/>
+        </w:rPr>
+        <w:t>Ez a dokumentum bemutatja hogyan képes használni az oldalunkat</w:t>
+      </w:r>
+    </w:p>
+    <w:p>
+      <w:pPr>
+        <w:pBdr>
+          <w:bottom w:val="single" w:sz="4" w:space="1" w:color="auto"/>
+        </w:pBdr>
+        <w:rPr>
+          <w:b/>
+          <w:bCs/>
+          <w:sz w:val="28"/>
+          <w:szCs w:val="28"/>
+        </w:rPr>
+      </w:pPr>
+      <w:r>
+        <w:rPr>
+          <w:b/>
+          <w:bCs/>
+          <w:sz w:val="30"/>
+          <w:szCs w:val="30"/>
+        </w:rPr>
+        <w:t>Regisztráció</w:t>
+      </w:r>
+    </w:p>
+    <w:p>
+      <w:r>
+        <w:t xml:space="preserve">Kezdésként a bejelentkezés oldalt fogja látni, ahhoz hogy regisztráljon rá kell nyomnia a "REGISZTRÁCIÓ" gombra, ez majd átirányítja önt. Miután regisztrációt csinálja a "Név" mezőhöz írja be a nevét, a születési dátumnál a naptár </w:t>
+      </w:r>
+      <w:proofErr w:type="spellStart"/>
+      <w:r>
+        <w:t>iconra</w:t>
+      </w:r>
+      <w:proofErr w:type="spellEnd"/>
+      <w:r>
+        <w:t xml:space="preserve"> kattintva kiválaszthatja a dátumot vagy be is írhatja. A "Jelszó"-</w:t>
+      </w:r>
+      <w:proofErr w:type="spellStart"/>
+      <w:r>
+        <w:t>nál</w:t>
+      </w:r>
+      <w:proofErr w:type="spellEnd"/>
+      <w:r>
+        <w:t xml:space="preserve"> adjon meg egy </w:t>
+      </w:r>
+      <w:proofErr w:type="spellStart"/>
+      <w:r>
+        <w:t>jelszavat</w:t>
+      </w:r>
+      <w:proofErr w:type="spellEnd"/>
+      <w:r>
+        <w:t xml:space="preserve"> amelyet mindig használni fog a bejelentkezésnél. "Telefonszám"-</w:t>
+      </w:r>
+      <w:proofErr w:type="spellStart"/>
+      <w:r>
+        <w:t>nál</w:t>
+      </w:r>
+      <w:proofErr w:type="spellEnd"/>
+      <w:r>
+        <w:t xml:space="preserve"> adja meg a telefonszámát. Az "Email"-</w:t>
+      </w:r>
+      <w:proofErr w:type="spellStart"/>
+      <w:r>
+        <w:t>hez</w:t>
+      </w:r>
+      <w:proofErr w:type="spellEnd"/>
+      <w:r>
+        <w:t xml:space="preserve"> adja meg az emailét, és a végén a "Cím"-</w:t>
+      </w:r>
+      <w:proofErr w:type="spellStart"/>
+      <w:r>
+        <w:t>hez</w:t>
+      </w:r>
+      <w:proofErr w:type="spellEnd"/>
+      <w:r>
+        <w:t xml:space="preserve"> pedig a címét véglegesen. Miután végzett adatainak megadásával kattintson a "REGISZTRÁCIÓ" gombra. Egy kis visszajelzéssel mutatjuk önnek ha sikeres a regisztráció.</w:t>
+      </w:r>
+    </w:p>
+    <w:p>
+      <w:r>
+        <w:rPr>
+          <w:noProof/>
+        </w:rPr>
+        <w:drawing>
+          <wp:inline distT="0" distB="0" distL="0" distR="0" wp14:anchorId="4DFF6EAD" wp14:editId="42CF0BFC">
+            <wp:extent cx="5676900" cy="2823635"/>
+            <wp:effectExtent l="0" t="0" r="0" b="0"/>
+            <wp:docPr id="31" name="Kép 31"/>
+            <wp:cNvGraphicFramePr>
+              <a:graphicFrameLocks xmlns:a="http://schemas.openxmlformats.org/drawingml/2006/main" noChangeAspect="1"/>
+            </wp:cNvGraphicFramePr>
+            <a:graphic xmlns:a="http://schemas.openxmlformats.org/drawingml/2006/main">
+              <a:graphicData uri="http://schemas.openxmlformats.org/drawingml/2006/picture">
+                <pic:pic xmlns:pic="http://schemas.openxmlformats.org/drawingml/2006/picture">
+                  <pic:nvPicPr>
+                    <pic:cNvPr id="0" name="Picture 3"/>
+                    <pic:cNvPicPr>
+                      <a:picLocks noChangeAspect="1" noChangeArrowheads="1"/>
+                    </pic:cNvPicPr>
+                  </pic:nvPicPr>
+                  <pic:blipFill>
+                    <a:blip r:embed="rId31" cstate="print">
+                      <a:extLst>
+                        <a:ext uri="{28A0092B-C50C-407E-A947-70E740481C1C}">
+                          <a14:useLocalDpi xmlns:a14="http://schemas.microsoft.com/office/drawing/2010/main" val="0"/>
+                        </a:ext>
+                      </a:extLst>
+                    </a:blip>
+                    <a:srcRect/>
+                    <a:stretch>
+                      <a:fillRect/>
+                    </a:stretch>
+                  </pic:blipFill>
+                  <pic:spPr bwMode="auto">
+                    <a:xfrm>
+                      <a:off x="0" y="0"/>
+                      <a:ext cx="5716376" cy="2843270"/>
+                    </a:xfrm>
+                    <a:prstGeom prst="rect">
+                      <a:avLst/>
+                    </a:prstGeom>
+                    <a:noFill/>
+                  </pic:spPr>
+                </pic:pic>
+              </a:graphicData>
+            </a:graphic>
+          </wp:inline>
+        </w:drawing>
+      </w:r>
+    </w:p>
+    <w:p>
+      <w:pPr>
+        <w:rPr>
+          <w:b/>
+          <w:bCs/>
+          <w:sz w:val="30"/>
+          <w:szCs w:val="30"/>
+        </w:rPr>
+      </w:pPr>
+      <w:r>
+        <w:rPr>
+          <w:b/>
+          <w:bCs/>
+          <w:sz w:val="30"/>
+          <w:szCs w:val="30"/>
+        </w:rPr>
+        <w:br w:type="page"/>
+      </w:r>
+    </w:p>
+    <w:p>
+      <w:pPr>
+        <w:pBdr>
+          <w:bottom w:val="single" w:sz="4" w:space="1" w:color="auto"/>
+        </w:pBdr>
+        <w:rPr>
+          <w:b/>
+          <w:bCs/>
+        </w:rPr>
+      </w:pPr>
+      <w:r>
+        <w:rPr>
+          <w:b/>
+          <w:bCs/>
+          <w:sz w:val="30"/>
+          <w:szCs w:val="30"/>
+        </w:rPr>
+        <w:lastRenderedPageBreak/>
+        <w:t>Bejelentkezés</w:t>
+      </w:r>
+    </w:p>
+    <w:p>
+      <w:pPr>
+        <w:rPr>
+          <w:b/>
+          <w:bCs/>
+          <w:sz w:val="26"/>
+          <w:szCs w:val="26"/>
+        </w:rPr>
+      </w:pPr>
+      <w:r>
+        <w:rPr>
+          <w:noProof/>
+          <w:sz w:val="26"/>
+          <w:szCs w:val="26"/>
+        </w:rPr>
+        <w:drawing>
+          <wp:anchor distT="0" distB="0" distL="114300" distR="114300" simplePos="0" relativeHeight="251659264" behindDoc="1" locked="0" layoutInCell="1" allowOverlap="1" wp14:anchorId="1E6FD196" wp14:editId="1AD8FD48">
+            <wp:simplePos x="0" y="0"/>
+            <wp:positionH relativeFrom="margin">
+              <wp:posOffset>-53340</wp:posOffset>
+            </wp:positionH>
+            <wp:positionV relativeFrom="paragraph">
+              <wp:posOffset>1552575</wp:posOffset>
+            </wp:positionV>
+            <wp:extent cx="5715000" cy="3371215"/>
+            <wp:effectExtent l="0" t="0" r="0" b="635"/>
+            <wp:wrapTight wrapText="bothSides">
+              <wp:wrapPolygon edited="0">
+                <wp:start x="0" y="0"/>
+                <wp:lineTo x="0" y="21482"/>
+                <wp:lineTo x="21528" y="21482"/>
+                <wp:lineTo x="21528" y="0"/>
+                <wp:lineTo x="0" y="0"/>
+              </wp:wrapPolygon>
+            </wp:wrapTight>
+            <wp:docPr id="32" name="Kép 32"/>
+            <wp:cNvGraphicFramePr>
+              <a:graphicFrameLocks xmlns:a="http://schemas.openxmlformats.org/drawingml/2006/main" noChangeAspect="1"/>
+            </wp:cNvGraphicFramePr>
+            <a:graphic xmlns:a="http://schemas.openxmlformats.org/drawingml/2006/main">
+              <a:graphicData uri="http://schemas.openxmlformats.org/drawingml/2006/picture">
+                <pic:pic xmlns:pic="http://schemas.openxmlformats.org/drawingml/2006/picture">
+                  <pic:nvPicPr>
+                    <pic:cNvPr id="0" name="Picture 2"/>
+                    <pic:cNvPicPr>
+                      <a:picLocks noChangeAspect="1" noChangeArrowheads="1"/>
+                    </pic:cNvPicPr>
+                  </pic:nvPicPr>
+                  <pic:blipFill>
+                    <a:blip r:embed="rId32" cstate="print">
+                      <a:extLst>
+                        <a:ext uri="{28A0092B-C50C-407E-A947-70E740481C1C}">
+                          <a14:useLocalDpi xmlns:a14="http://schemas.microsoft.com/office/drawing/2010/main" val="0"/>
+                        </a:ext>
+                      </a:extLst>
+                    </a:blip>
+                    <a:srcRect/>
+                    <a:stretch>
+                      <a:fillRect/>
+                    </a:stretch>
+                  </pic:blipFill>
+                  <pic:spPr bwMode="auto">
+                    <a:xfrm>
+                      <a:off x="0" y="0"/>
+                      <a:ext cx="5715000" cy="3371215"/>
+                    </a:xfrm>
+                    <a:prstGeom prst="rect">
+                      <a:avLst/>
+                    </a:prstGeom>
+                    <a:noFill/>
+                  </pic:spPr>
+                </pic:pic>
+              </a:graphicData>
+            </a:graphic>
+          </wp:anchor>
+        </w:drawing>
+      </w:r>
+      <w:r>
+        <w:rPr>
+          <w:sz w:val="26"/>
+          <w:szCs w:val="26"/>
+        </w:rPr>
+        <w:t xml:space="preserve">Miután a felhasználó sikeresen regisztrált (vagy már rendelkezett egy felhasználóval), képes lesz bejelentkezni. A bejelentkezéshez szükség van az email címre amivel regisztrált, és a </w:t>
+      </w:r>
+      <w:proofErr w:type="spellStart"/>
+      <w:r>
+        <w:rPr>
+          <w:sz w:val="26"/>
+          <w:szCs w:val="26"/>
+        </w:rPr>
+        <w:t>jelszavára</w:t>
+      </w:r>
+      <w:proofErr w:type="spellEnd"/>
+      <w:r>
+        <w:rPr>
+          <w:sz w:val="26"/>
+          <w:szCs w:val="26"/>
+        </w:rPr>
+        <w:t>. Abban az esetben ha elfelejtette a jelszavát rád tud menni a "Elfelejtette a jelszavát" ahol be írja a email címet amivel regisztrált, ezután ha helyesen írta be akkor a email címére küldünk egy emailt amiben van egy link amelyre rákattintva átvezet egy oldalra ahol a jelszavát meg tudja változtatni, miután megváltoztatta abban az esetben újra be tud lépni.</w:t>
+      </w:r>
+      <w:r>
+        <w:rPr>
+          <w:sz w:val="26"/>
+          <w:szCs w:val="26"/>
+        </w:rPr>
+        <w:br/>
+      </w:r>
+    </w:p>
+    <w:p>
+      <w:pPr>
+        <w:pBdr>
+          <w:bottom w:val="single" w:sz="4" w:space="1" w:color="auto"/>
+        </w:pBdr>
+        <w:rPr>
+          <w:b/>
+          <w:bCs/>
+          <w:sz w:val="28"/>
+          <w:szCs w:val="28"/>
+        </w:rPr>
+      </w:pPr>
+      <w:r>
+        <w:rPr>
+          <w:b/>
+          <w:bCs/>
+          <w:sz w:val="30"/>
+          <w:szCs w:val="30"/>
+        </w:rPr>
+        <w:t>Főoldal</w:t>
+      </w:r>
+    </w:p>
+    <w:p>
+      <w:pPr>
+        <w:rPr>
+          <w:sz w:val="26"/>
+          <w:szCs w:val="26"/>
+        </w:rPr>
+      </w:pPr>
+      <w:r>
+        <w:rPr>
+          <w:noProof/>
+          <w:sz w:val="26"/>
+          <w:szCs w:val="26"/>
+        </w:rPr>
+        <w:drawing>
+          <wp:anchor distT="0" distB="0" distL="114300" distR="114300" simplePos="0" relativeHeight="251660288" behindDoc="1" locked="0" layoutInCell="1" allowOverlap="1" wp14:anchorId="5043323E" wp14:editId="2C961722">
+            <wp:simplePos x="0" y="0"/>
+            <wp:positionH relativeFrom="margin">
+              <wp:align>left</wp:align>
+            </wp:positionH>
+            <wp:positionV relativeFrom="paragraph">
+              <wp:posOffset>1617345</wp:posOffset>
+            </wp:positionV>
+            <wp:extent cx="5686425" cy="1261110"/>
+            <wp:effectExtent l="0" t="0" r="9525" b="0"/>
+            <wp:wrapTight wrapText="bothSides">
+              <wp:wrapPolygon edited="0">
+                <wp:start x="0" y="0"/>
+                <wp:lineTo x="0" y="21208"/>
+                <wp:lineTo x="21564" y="21208"/>
+                <wp:lineTo x="21564" y="0"/>
+                <wp:lineTo x="0" y="0"/>
+              </wp:wrapPolygon>
+            </wp:wrapTight>
+            <wp:docPr id="34" name="Kép 34"/>
+            <wp:cNvGraphicFramePr>
+              <a:graphicFrameLocks xmlns:a="http://schemas.openxmlformats.org/drawingml/2006/main" noChangeAspect="1"/>
+            </wp:cNvGraphicFramePr>
+            <a:graphic xmlns:a="http://schemas.openxmlformats.org/drawingml/2006/main">
+              <a:graphicData uri="http://schemas.openxmlformats.org/drawingml/2006/picture">
+                <pic:pic xmlns:pic="http://schemas.openxmlformats.org/drawingml/2006/picture">
+                  <pic:nvPicPr>
+                    <pic:cNvPr id="0" name="Picture 5"/>
+                    <pic:cNvPicPr>
+                      <a:picLocks noChangeAspect="1" noChangeArrowheads="1"/>
+                    </pic:cNvPicPr>
+                  </pic:nvPicPr>
+                  <pic:blipFill>
+                    <a:blip r:embed="rId33" cstate="print">
+                      <a:extLst>
+                        <a:ext uri="{28A0092B-C50C-407E-A947-70E740481C1C}">
+                          <a14:useLocalDpi xmlns:a14="http://schemas.microsoft.com/office/drawing/2010/main" val="0"/>
+                        </a:ext>
+                      </a:extLst>
+                    </a:blip>
+                    <a:srcRect/>
+                    <a:stretch>
+                      <a:fillRect/>
+                    </a:stretch>
+                  </pic:blipFill>
+                  <pic:spPr bwMode="auto">
+                    <a:xfrm>
+                      <a:off x="0" y="0"/>
+                      <a:ext cx="5686425" cy="1261110"/>
+                    </a:xfrm>
+                    <a:prstGeom prst="rect">
+                      <a:avLst/>
+                    </a:prstGeom>
+                    <a:noFill/>
+                  </pic:spPr>
+                </pic:pic>
+              </a:graphicData>
+            </a:graphic>
+            <wp14:sizeRelH relativeFrom="margin">
+              <wp14:pctWidth>0</wp14:pctWidth>
+            </wp14:sizeRelH>
+            <wp14:sizeRelV relativeFrom="margin">
+              <wp14:pctHeight>0</wp14:pctHeight>
+            </wp14:sizeRelV>
+          </wp:anchor>
+        </w:drawing>
+      </w:r>
+      <w:r>
+        <w:rPr>
+          <w:sz w:val="26"/>
+          <w:szCs w:val="26"/>
+        </w:rPr>
+        <w:t>Ez az oldal amilyet elsőre lesz képes megtekinteni miután belépett, innen képes elérni a szolgáltatásaink nagy részét, ha lejjebb görget képes megtekinteni pizza ajánlatokat, illetve el tud kezdeni rendelni vagy az oldal alján található gomb lenyomásával vagy a navigációs sávon rákattint a "Rendelés" menüpontra, vagy képes elérni a pizzánk listáját ahol képes megtekinteni az összes pizzát amivel rendelkezünk, innen képes lesz azt a pizzát rendelni azonnal vagy kosárba helyezni hogy tovább folytassa a vásárlásá</w:t>
+      </w:r>
+      <w:r>
+        <w:rPr>
+          <w:sz w:val="26"/>
+          <w:szCs w:val="26"/>
+        </w:rPr>
+        <w:t>t.</w:t>
+      </w:r>
+      <w:r>
+        <w:rPr>
+          <w:noProof/>
+          <w:sz w:val="26"/>
+          <w:szCs w:val="26"/>
+        </w:rPr>
+        <w:drawing>
+          <wp:inline distT="0" distB="0" distL="0" distR="0" wp14:anchorId="21E90D0C" wp14:editId="04A647E6">
+            <wp:extent cx="5747657" cy="308348"/>
+            <wp:effectExtent l="0" t="0" r="0" b="0"/>
+            <wp:docPr id="33" name="Kép 33"/>
+            <wp:cNvGraphicFramePr>
+              <a:graphicFrameLocks xmlns:a="http://schemas.openxmlformats.org/drawingml/2006/main" noChangeAspect="1"/>
+            </wp:cNvGraphicFramePr>
+            <a:graphic xmlns:a="http://schemas.openxmlformats.org/drawingml/2006/main">
+              <a:graphicData uri="http://schemas.openxmlformats.org/drawingml/2006/picture">
+                <pic:pic xmlns:pic="http://schemas.openxmlformats.org/drawingml/2006/picture">
+                  <pic:nvPicPr>
+                    <pic:cNvPr id="0" name="Picture 4"/>
+                    <pic:cNvPicPr>
+                      <a:picLocks noChangeAspect="1" noChangeArrowheads="1"/>
+                    </pic:cNvPicPr>
+                  </pic:nvPicPr>
+                  <pic:blipFill>
+                    <a:blip r:embed="rId34" cstate="print">
+                      <a:extLst>
+                        <a:ext uri="{28A0092B-C50C-407E-A947-70E740481C1C}">
+                          <a14:useLocalDpi xmlns:a14="http://schemas.microsoft.com/office/drawing/2010/main" val="0"/>
+                        </a:ext>
+                      </a:extLst>
+                    </a:blip>
+                    <a:srcRect/>
+                    <a:stretch>
+                      <a:fillRect/>
+                    </a:stretch>
+                  </pic:blipFill>
+                  <pic:spPr bwMode="auto">
+                    <a:xfrm>
+                      <a:off x="0" y="0"/>
+                      <a:ext cx="7675798" cy="411788"/>
+                    </a:xfrm>
+                    <a:prstGeom prst="rect">
+                      <a:avLst/>
+                    </a:prstGeom>
+                    <a:noFill/>
+                  </pic:spPr>
+                </pic:pic>
+              </a:graphicData>
+            </a:graphic>
+          </wp:inline>
+        </w:drawing>
+      </w:r>
+    </w:p>
+    <w:p>
+      <w:pPr>
+        <w:pBdr>
+          <w:bottom w:val="single" w:sz="4" w:space="0" w:color="auto"/>
+        </w:pBdr>
+        <w:rPr>
+          <w:b/>
+          <w:bCs/>
+          <w:sz w:val="28"/>
+          <w:szCs w:val="28"/>
+        </w:rPr>
+      </w:pPr>
+      <w:r>
+        <w:rPr>
+          <w:b/>
+          <w:bCs/>
+          <w:sz w:val="28"/>
+          <w:szCs w:val="28"/>
+        </w:rPr>
+        <w:lastRenderedPageBreak/>
+        <w:t xml:space="preserve">Admin </w:t>
+      </w:r>
+      <w:r>
+        <w:rPr>
+          <w:b/>
+          <w:bCs/>
+          <w:sz w:val="30"/>
+          <w:szCs w:val="30"/>
+        </w:rPr>
+        <w:t>Felület</w:t>
+      </w:r>
+    </w:p>
+    <w:p>
+      <w:pPr>
+        <w:rPr>
+          <w:sz w:val="26"/>
+          <w:szCs w:val="26"/>
+        </w:rPr>
+      </w:pPr>
+      <w:r>
+        <w:rPr>
+          <w:sz w:val="26"/>
+          <w:szCs w:val="26"/>
+        </w:rPr>
+        <w:t>Az admin felületen képes kezelni felhasználókat, és pizzákat. Itt képes új pizzákat létrehozni, szerkeszteni, illetve a meglévő pizzákat is változtatni. Felhasználóknak is itt lehet változtatni az adatait.</w:t>
+      </w:r>
+    </w:p>
+    <w:p>
+      <w:r>
+        <w:rPr>
+          <w:noProof/>
+        </w:rPr>
+        <w:drawing>
+          <wp:inline distT="0" distB="0" distL="0" distR="0" wp14:anchorId="2894C9B2" wp14:editId="506E1813">
+            <wp:extent cx="5711825" cy="3743325"/>
+            <wp:effectExtent l="0" t="0" r="3175" b="9525"/>
+            <wp:docPr id="35" name="Kép 35"/>
+            <wp:cNvGraphicFramePr>
+              <a:graphicFrameLocks xmlns:a="http://schemas.openxmlformats.org/drawingml/2006/main" noChangeAspect="1"/>
+            </wp:cNvGraphicFramePr>
+            <a:graphic xmlns:a="http://schemas.openxmlformats.org/drawingml/2006/main">
+              <a:graphicData uri="http://schemas.openxmlformats.org/drawingml/2006/picture">
+                <pic:pic xmlns:pic="http://schemas.openxmlformats.org/drawingml/2006/picture">
+                  <pic:nvPicPr>
+                    <pic:cNvPr id="0" name="Picture 7"/>
+                    <pic:cNvPicPr>
+                      <a:picLocks noChangeAspect="1" noChangeArrowheads="1"/>
+                    </pic:cNvPicPr>
+                  </pic:nvPicPr>
+                  <pic:blipFill>
+                    <a:blip r:embed="rId35">
+                      <a:extLst>
+                        <a:ext uri="{28A0092B-C50C-407E-A947-70E740481C1C}">
+                          <a14:useLocalDpi xmlns:a14="http://schemas.microsoft.com/office/drawing/2010/main" val="0"/>
+                        </a:ext>
+                      </a:extLst>
+                    </a:blip>
+                    <a:srcRect/>
+                    <a:stretch>
+                      <a:fillRect/>
+                    </a:stretch>
+                  </pic:blipFill>
+                  <pic:spPr bwMode="auto">
+                    <a:xfrm>
+                      <a:off x="0" y="0"/>
+                      <a:ext cx="5728425" cy="3754204"/>
+                    </a:xfrm>
+                    <a:prstGeom prst="rect">
+                      <a:avLst/>
+                    </a:prstGeom>
+                    <a:noFill/>
+                  </pic:spPr>
+                </pic:pic>
+              </a:graphicData>
+            </a:graphic>
+          </wp:inline>
+        </w:drawing>
+      </w:r>
+    </w:p>
+    <w:p>
+      <w:pPr>
+        <w:rPr>
+          <w:b/>
+          <w:bCs/>
+          <w:sz w:val="28"/>
+          <w:szCs w:val="28"/>
+        </w:rPr>
+      </w:pPr>
+      <w:r>
+        <w:rPr>
+          <w:b/>
+          <w:bCs/>
+          <w:sz w:val="28"/>
+          <w:szCs w:val="28"/>
+        </w:rPr>
+        <w:br w:type="page"/>
+      </w:r>
+    </w:p>
+    <w:p>
+      <w:pPr>
+        <w:pBdr>
+          <w:bottom w:val="single" w:sz="4" w:space="0" w:color="auto"/>
+        </w:pBdr>
+        <w:rPr>
+          <w:b/>
+          <w:bCs/>
+          <w:sz w:val="28"/>
+          <w:szCs w:val="28"/>
+        </w:rPr>
+      </w:pPr>
+      <w:r>
+        <w:rPr>
+          <w:b/>
+          <w:bCs/>
+          <w:sz w:val="28"/>
+          <w:szCs w:val="28"/>
+        </w:rPr>
+        <w:lastRenderedPageBreak/>
+        <w:t xml:space="preserve">Menü </w:t>
+      </w:r>
+      <w:r>
+        <w:rPr>
+          <w:b/>
+          <w:bCs/>
+          <w:sz w:val="30"/>
+          <w:szCs w:val="30"/>
+        </w:rPr>
+        <w:t>oldal</w:t>
+      </w:r>
+    </w:p>
+    <w:p>
+      <w:pPr>
+        <w:rPr>
+          <w:noProof/>
+        </w:rPr>
+      </w:pPr>
+      <w:r>
+        <w:rPr>
+          <w:noProof/>
+        </w:rPr>
+        <w:drawing>
+          <wp:anchor distT="0" distB="0" distL="114300" distR="114300" simplePos="0" relativeHeight="251661312" behindDoc="1" locked="0" layoutInCell="1" allowOverlap="1" wp14:anchorId="7D9D3ED3" wp14:editId="531375AC">
+            <wp:simplePos x="0" y="0"/>
+            <wp:positionH relativeFrom="margin">
+              <wp:align>right</wp:align>
+            </wp:positionH>
+            <wp:positionV relativeFrom="paragraph">
+              <wp:posOffset>1529080</wp:posOffset>
+            </wp:positionV>
+            <wp:extent cx="5760720" cy="2469515"/>
+            <wp:effectExtent l="0" t="0" r="0" b="6985"/>
+            <wp:wrapTight wrapText="bothSides">
+              <wp:wrapPolygon edited="0">
+                <wp:start x="0" y="0"/>
+                <wp:lineTo x="0" y="21494"/>
+                <wp:lineTo x="21500" y="21494"/>
+                <wp:lineTo x="21500" y="0"/>
+                <wp:lineTo x="0" y="0"/>
+              </wp:wrapPolygon>
+            </wp:wrapTight>
+            <wp:docPr id="36" name="Kép 36"/>
+            <wp:cNvGraphicFramePr>
+              <a:graphicFrameLocks xmlns:a="http://schemas.openxmlformats.org/drawingml/2006/main" noChangeAspect="1"/>
+            </wp:cNvGraphicFramePr>
+            <a:graphic xmlns:a="http://schemas.openxmlformats.org/drawingml/2006/main">
+              <a:graphicData uri="http://schemas.openxmlformats.org/drawingml/2006/picture">
+                <pic:pic xmlns:pic="http://schemas.openxmlformats.org/drawingml/2006/picture">
+                  <pic:nvPicPr>
+                    <pic:cNvPr id="1" name=""/>
+                    <pic:cNvPicPr/>
+                  </pic:nvPicPr>
+                  <pic:blipFill>
+                    <a:blip r:embed="rId36" cstate="print">
+                      <a:extLst>
+                        <a:ext uri="{28A0092B-C50C-407E-A947-70E740481C1C}">
+                          <a14:useLocalDpi xmlns:a14="http://schemas.microsoft.com/office/drawing/2010/main" val="0"/>
+                        </a:ext>
+                      </a:extLst>
+                    </a:blip>
+                    <a:stretch>
+                      <a:fillRect/>
+                    </a:stretch>
+                  </pic:blipFill>
+                  <pic:spPr>
+                    <a:xfrm>
+                      <a:off x="0" y="0"/>
+                      <a:ext cx="5760720" cy="2469515"/>
+                    </a:xfrm>
+                    <a:prstGeom prst="rect">
+                      <a:avLst/>
+                    </a:prstGeom>
+                  </pic:spPr>
+                </pic:pic>
+              </a:graphicData>
+            </a:graphic>
+          </wp:anchor>
+        </w:drawing>
+      </w:r>
+      <w:r>
+        <w:rPr>
+          <w:sz w:val="26"/>
+          <w:szCs w:val="26"/>
+        </w:rPr>
+        <w:t>A menü oldal arra szolgál hogy a felhasználó megtekintse a rendelkezésre álló pizzáinkat, ennek az oldalnak a segítségével akár meg is kereshet olyan pizzát amilyet preferálni hogy a rendelésnél tudja a felhasználó milyen pizzát szeretne rendelni. Pizzát lehet keresni név és feltét alapján is, természetesen ha a neves keresést választja akkor megkeresi az összes pizzát ami hasonló névvel rendelkezik mint a keresésben megadott név, illetve feltét alapján is amivel meg tudja adni milyen feltétek vannak az adott pizzák amiket ön keres.</w:t>
+      </w:r>
+      <w:r>
+        <w:rPr>
+          <w:noProof/>
+        </w:rPr>
+        <w:t xml:space="preserve"> </w:t>
+      </w:r>
+    </w:p>
+    <w:p>
+      <w:pPr>
+        <w:pBdr>
+          <w:bottom w:val="single" w:sz="4" w:space="1" w:color="auto"/>
+        </w:pBdr>
+        <w:rPr>
+          <w:b/>
+          <w:bCs/>
+          <w:noProof/>
+          <w:sz w:val="28"/>
+          <w:szCs w:val="28"/>
+        </w:rPr>
+      </w:pPr>
+    </w:p>
+    <w:p>
+      <w:pPr>
+        <w:pBdr>
+          <w:bottom w:val="single" w:sz="4" w:space="1" w:color="auto"/>
+        </w:pBdr>
+        <w:rPr>
+          <w:b/>
+          <w:bCs/>
+          <w:noProof/>
+          <w:sz w:val="28"/>
+          <w:szCs w:val="28"/>
+        </w:rPr>
+      </w:pPr>
+      <w:r>
+        <w:rPr>
+          <w:b/>
+          <w:bCs/>
+          <w:noProof/>
+          <w:sz w:val="28"/>
+          <w:szCs w:val="28"/>
+        </w:rPr>
+        <w:t>Rendelés felület</w:t>
+      </w:r>
+    </w:p>
+    <w:p>
+      <w:pPr>
+        <w:rPr>
+          <w:noProof/>
+          <w:sz w:val="26"/>
+          <w:szCs w:val="26"/>
+        </w:rPr>
+      </w:pPr>
+      <w:r>
+        <w:rPr>
+          <w:noProof/>
+          <w:sz w:val="26"/>
+          <w:szCs w:val="26"/>
+        </w:rPr>
+        <w:t>A rendelési felület szolgál arra hogy a felhasználó képes legyen rendelést létrehozni. Ezen az oldalon lesz képes a kosárba be tenni pizzákat a felhasználó és itt tudja változtatni a pizzák méretét</w:t>
+      </w:r>
+      <w:r>
+        <w:rPr>
+          <w:noProof/>
+          <w:sz w:val="26"/>
+          <w:szCs w:val="26"/>
+        </w:rPr>
+        <w:t>. A kiválasztott pizzát a kosárba tesszük ahol tudja növelni és csökkenteni hogy mennyit kíván az adott pizzából rendelni, esetleg más méretben akarja azt a pizzát vagy más pizzát akar azt is meg tudja oldani a felhasználó. Képes a felhasználó saját ízléséhez csinálni egyedi pizzát is, így biztosítva ha nem talál a felhasználó olyan pizzát amit szeretne a menüről rendelni akkor is tudjuk megfelelő pizzát létrehozni.</w:t>
+      </w:r>
     </w:p>
     <w:sectPr>
-      <w:headerReference w:type="default" r:id="rId31"/>
-      <w:footerReference w:type="default" r:id="rId32"/>
+      <w:headerReference w:type="default" r:id="rId37"/>
+      <w:footerReference w:type="default" r:id="rId38"/>
       <w:pgSz w:w="11906" w:h="16838"/>
       <w:pgMar w:top="1417" w:right="1417" w:bottom="1417" w:left="1417" w:header="708" w:footer="708" w:gutter="0"/>
       <w:cols w:space="708"/>
@@ -8360,6 +9166,118 @@
     </w:lvl>
   </w:abstractNum>
   <w:abstractNum w:abstractNumId="1" w15:restartNumberingAfterBreak="0">
+    <w:nsid w:val="140F450F"/>
+    <w:multiLevelType w:val="hybridMultilevel"/>
+    <w:tmpl w:val="1F22E34A"/>
+    <w:lvl w:ilvl="0" w:tplc="6B200F38">
+      <w:numFmt w:val="bullet"/>
+      <w:lvlText w:val="-"/>
+      <w:lvlJc w:val="left"/>
+      <w:pPr>
+        <w:ind w:left="720" w:hanging="360"/>
+      </w:pPr>
+      <w:rPr>
+        <w:rFonts w:ascii="Calibri" w:eastAsiaTheme="minorHAnsi" w:hAnsi="Calibri" w:cs="Calibri" w:hint="default"/>
+      </w:rPr>
+    </w:lvl>
+    <w:lvl w:ilvl="1" w:tplc="040E0003" w:tentative="1">
+      <w:start w:val="1"/>
+      <w:numFmt w:val="bullet"/>
+      <w:lvlText w:val="o"/>
+      <w:lvlJc w:val="left"/>
+      <w:pPr>
+        <w:ind w:left="1440" w:hanging="360"/>
+      </w:pPr>
+      <w:rPr>
+        <w:rFonts w:ascii="Courier New" w:hAnsi="Courier New" w:cs="Courier New" w:hint="default"/>
+      </w:rPr>
+    </w:lvl>
+    <w:lvl w:ilvl="2" w:tplc="040E0005" w:tentative="1">
+      <w:start w:val="1"/>
+      <w:numFmt w:val="bullet"/>
+      <w:lvlText w:val=""/>
+      <w:lvlJc w:val="left"/>
+      <w:pPr>
+        <w:ind w:left="2160" w:hanging="360"/>
+      </w:pPr>
+      <w:rPr>
+        <w:rFonts w:ascii="Wingdings" w:hAnsi="Wingdings" w:hint="default"/>
+      </w:rPr>
+    </w:lvl>
+    <w:lvl w:ilvl="3" w:tplc="040E0001" w:tentative="1">
+      <w:start w:val="1"/>
+      <w:numFmt w:val="bullet"/>
+      <w:lvlText w:val=""/>
+      <w:lvlJc w:val="left"/>
+      <w:pPr>
+        <w:ind w:left="2880" w:hanging="360"/>
+      </w:pPr>
+      <w:rPr>
+        <w:rFonts w:ascii="Symbol" w:hAnsi="Symbol" w:hint="default"/>
+      </w:rPr>
+    </w:lvl>
+    <w:lvl w:ilvl="4" w:tplc="040E0003" w:tentative="1">
+      <w:start w:val="1"/>
+      <w:numFmt w:val="bullet"/>
+      <w:lvlText w:val="o"/>
+      <w:lvlJc w:val="left"/>
+      <w:pPr>
+        <w:ind w:left="3600" w:hanging="360"/>
+      </w:pPr>
+      <w:rPr>
+        <w:rFonts w:ascii="Courier New" w:hAnsi="Courier New" w:cs="Courier New" w:hint="default"/>
+      </w:rPr>
+    </w:lvl>
+    <w:lvl w:ilvl="5" w:tplc="040E0005" w:tentative="1">
+      <w:start w:val="1"/>
+      <w:numFmt w:val="bullet"/>
+      <w:lvlText w:val=""/>
+      <w:lvlJc w:val="left"/>
+      <w:pPr>
+        <w:ind w:left="4320" w:hanging="360"/>
+      </w:pPr>
+      <w:rPr>
+        <w:rFonts w:ascii="Wingdings" w:hAnsi="Wingdings" w:hint="default"/>
+      </w:rPr>
+    </w:lvl>
+    <w:lvl w:ilvl="6" w:tplc="040E0001" w:tentative="1">
+      <w:start w:val="1"/>
+      <w:numFmt w:val="bullet"/>
+      <w:lvlText w:val=""/>
+      <w:lvlJc w:val="left"/>
+      <w:pPr>
+        <w:ind w:left="5040" w:hanging="360"/>
+      </w:pPr>
+      <w:rPr>
+        <w:rFonts w:ascii="Symbol" w:hAnsi="Symbol" w:hint="default"/>
+      </w:rPr>
+    </w:lvl>
+    <w:lvl w:ilvl="7" w:tplc="040E0003" w:tentative="1">
+      <w:start w:val="1"/>
+      <w:numFmt w:val="bullet"/>
+      <w:lvlText w:val="o"/>
+      <w:lvlJc w:val="left"/>
+      <w:pPr>
+        <w:ind w:left="5760" w:hanging="360"/>
+      </w:pPr>
+      <w:rPr>
+        <w:rFonts w:ascii="Courier New" w:hAnsi="Courier New" w:cs="Courier New" w:hint="default"/>
+      </w:rPr>
+    </w:lvl>
+    <w:lvl w:ilvl="8" w:tplc="040E0005" w:tentative="1">
+      <w:start w:val="1"/>
+      <w:numFmt w:val="bullet"/>
+      <w:lvlText w:val=""/>
+      <w:lvlJc w:val="left"/>
+      <w:pPr>
+        <w:ind w:left="6480" w:hanging="360"/>
+      </w:pPr>
+      <w:rPr>
+        <w:rFonts w:ascii="Wingdings" w:hAnsi="Wingdings" w:hint="default"/>
+      </w:rPr>
+    </w:lvl>
+  </w:abstractNum>
+  <w:abstractNum w:abstractNumId="2" w15:restartNumberingAfterBreak="0">
     <w:nsid w:val="1ABB3AA6"/>
     <w:multiLevelType w:val="hybridMultilevel"/>
     <w:tmpl w:val="F05477E2"/>
@@ -8472,7 +9390,7 @@
       </w:rPr>
     </w:lvl>
   </w:abstractNum>
-  <w:abstractNum w:abstractNumId="2" w15:restartNumberingAfterBreak="0">
+  <w:abstractNum w:abstractNumId="3" w15:restartNumberingAfterBreak="0">
     <w:nsid w:val="1EFD7BCF"/>
     <w:multiLevelType w:val="hybridMultilevel"/>
     <w:tmpl w:val="CDC22660"/>
@@ -8585,14 +9503,247 @@
       </w:rPr>
     </w:lvl>
   </w:abstractNum>
+  <w:abstractNum w:abstractNumId="4" w15:restartNumberingAfterBreak="0">
+    <w:nsid w:val="35EF5684"/>
+    <w:multiLevelType w:val="hybridMultilevel"/>
+    <w:tmpl w:val="FE546C24"/>
+    <w:lvl w:ilvl="0" w:tplc="D85828D6">
+      <w:numFmt w:val="bullet"/>
+      <w:lvlText w:val="-"/>
+      <w:lvlJc w:val="left"/>
+      <w:pPr>
+        <w:ind w:left="720" w:hanging="360"/>
+      </w:pPr>
+      <w:rPr>
+        <w:rFonts w:ascii="Calibri" w:eastAsiaTheme="minorHAnsi" w:hAnsi="Calibri" w:cs="Calibri" w:hint="default"/>
+      </w:rPr>
+    </w:lvl>
+    <w:lvl w:ilvl="1" w:tplc="040E0003" w:tentative="1">
+      <w:start w:val="1"/>
+      <w:numFmt w:val="bullet"/>
+      <w:lvlText w:val="o"/>
+      <w:lvlJc w:val="left"/>
+      <w:pPr>
+        <w:ind w:left="1440" w:hanging="360"/>
+      </w:pPr>
+      <w:rPr>
+        <w:rFonts w:ascii="Courier New" w:hAnsi="Courier New" w:cs="Courier New" w:hint="default"/>
+      </w:rPr>
+    </w:lvl>
+    <w:lvl w:ilvl="2" w:tplc="040E0005" w:tentative="1">
+      <w:start w:val="1"/>
+      <w:numFmt w:val="bullet"/>
+      <w:lvlText w:val=""/>
+      <w:lvlJc w:val="left"/>
+      <w:pPr>
+        <w:ind w:left="2160" w:hanging="360"/>
+      </w:pPr>
+      <w:rPr>
+        <w:rFonts w:ascii="Wingdings" w:hAnsi="Wingdings" w:hint="default"/>
+      </w:rPr>
+    </w:lvl>
+    <w:lvl w:ilvl="3" w:tplc="040E0001" w:tentative="1">
+      <w:start w:val="1"/>
+      <w:numFmt w:val="bullet"/>
+      <w:lvlText w:val=""/>
+      <w:lvlJc w:val="left"/>
+      <w:pPr>
+        <w:ind w:left="2880" w:hanging="360"/>
+      </w:pPr>
+      <w:rPr>
+        <w:rFonts w:ascii="Symbol" w:hAnsi="Symbol" w:hint="default"/>
+      </w:rPr>
+    </w:lvl>
+    <w:lvl w:ilvl="4" w:tplc="040E0003" w:tentative="1">
+      <w:start w:val="1"/>
+      <w:numFmt w:val="bullet"/>
+      <w:lvlText w:val="o"/>
+      <w:lvlJc w:val="left"/>
+      <w:pPr>
+        <w:ind w:left="3600" w:hanging="360"/>
+      </w:pPr>
+      <w:rPr>
+        <w:rFonts w:ascii="Courier New" w:hAnsi="Courier New" w:cs="Courier New" w:hint="default"/>
+      </w:rPr>
+    </w:lvl>
+    <w:lvl w:ilvl="5" w:tplc="040E0005" w:tentative="1">
+      <w:start w:val="1"/>
+      <w:numFmt w:val="bullet"/>
+      <w:lvlText w:val=""/>
+      <w:lvlJc w:val="left"/>
+      <w:pPr>
+        <w:ind w:left="4320" w:hanging="360"/>
+      </w:pPr>
+      <w:rPr>
+        <w:rFonts w:ascii="Wingdings" w:hAnsi="Wingdings" w:hint="default"/>
+      </w:rPr>
+    </w:lvl>
+    <w:lvl w:ilvl="6" w:tplc="040E0001" w:tentative="1">
+      <w:start w:val="1"/>
+      <w:numFmt w:val="bullet"/>
+      <w:lvlText w:val=""/>
+      <w:lvlJc w:val="left"/>
+      <w:pPr>
+        <w:ind w:left="5040" w:hanging="360"/>
+      </w:pPr>
+      <w:rPr>
+        <w:rFonts w:ascii="Symbol" w:hAnsi="Symbol" w:hint="default"/>
+      </w:rPr>
+    </w:lvl>
+    <w:lvl w:ilvl="7" w:tplc="040E0003" w:tentative="1">
+      <w:start w:val="1"/>
+      <w:numFmt w:val="bullet"/>
+      <w:lvlText w:val="o"/>
+      <w:lvlJc w:val="left"/>
+      <w:pPr>
+        <w:ind w:left="5760" w:hanging="360"/>
+      </w:pPr>
+      <w:rPr>
+        <w:rFonts w:ascii="Courier New" w:hAnsi="Courier New" w:cs="Courier New" w:hint="default"/>
+      </w:rPr>
+    </w:lvl>
+    <w:lvl w:ilvl="8" w:tplc="040E0005" w:tentative="1">
+      <w:start w:val="1"/>
+      <w:numFmt w:val="bullet"/>
+      <w:lvlText w:val=""/>
+      <w:lvlJc w:val="left"/>
+      <w:pPr>
+        <w:ind w:left="6480" w:hanging="360"/>
+      </w:pPr>
+      <w:rPr>
+        <w:rFonts w:ascii="Wingdings" w:hAnsi="Wingdings" w:hint="default"/>
+      </w:rPr>
+    </w:lvl>
+  </w:abstractNum>
+  <w:abstractNum w:abstractNumId="5" w15:restartNumberingAfterBreak="0">
+    <w:nsid w:val="754F2C66"/>
+    <w:multiLevelType w:val="hybridMultilevel"/>
+    <w:tmpl w:val="7B9A5B20"/>
+    <w:lvl w:ilvl="0" w:tplc="1E12D906">
+      <w:numFmt w:val="bullet"/>
+      <w:lvlText w:val="-"/>
+      <w:lvlJc w:val="left"/>
+      <w:pPr>
+        <w:ind w:left="720" w:hanging="360"/>
+      </w:pPr>
+      <w:rPr>
+        <w:rFonts w:ascii="Calibri" w:eastAsiaTheme="minorHAnsi" w:hAnsi="Calibri" w:cs="Calibri" w:hint="default"/>
+      </w:rPr>
+    </w:lvl>
+    <w:lvl w:ilvl="1" w:tplc="040E0003" w:tentative="1">
+      <w:start w:val="1"/>
+      <w:numFmt w:val="bullet"/>
+      <w:lvlText w:val="o"/>
+      <w:lvlJc w:val="left"/>
+      <w:pPr>
+        <w:ind w:left="1440" w:hanging="360"/>
+      </w:pPr>
+      <w:rPr>
+        <w:rFonts w:ascii="Courier New" w:hAnsi="Courier New" w:cs="Courier New" w:hint="default"/>
+      </w:rPr>
+    </w:lvl>
+    <w:lvl w:ilvl="2" w:tplc="040E0005" w:tentative="1">
+      <w:start w:val="1"/>
+      <w:numFmt w:val="bullet"/>
+      <w:lvlText w:val=""/>
+      <w:lvlJc w:val="left"/>
+      <w:pPr>
+        <w:ind w:left="2160" w:hanging="360"/>
+      </w:pPr>
+      <w:rPr>
+        <w:rFonts w:ascii="Wingdings" w:hAnsi="Wingdings" w:hint="default"/>
+      </w:rPr>
+    </w:lvl>
+    <w:lvl w:ilvl="3" w:tplc="040E0001" w:tentative="1">
+      <w:start w:val="1"/>
+      <w:numFmt w:val="bullet"/>
+      <w:lvlText w:val=""/>
+      <w:lvlJc w:val="left"/>
+      <w:pPr>
+        <w:ind w:left="2880" w:hanging="360"/>
+      </w:pPr>
+      <w:rPr>
+        <w:rFonts w:ascii="Symbol" w:hAnsi="Symbol" w:hint="default"/>
+      </w:rPr>
+    </w:lvl>
+    <w:lvl w:ilvl="4" w:tplc="040E0003" w:tentative="1">
+      <w:start w:val="1"/>
+      <w:numFmt w:val="bullet"/>
+      <w:lvlText w:val="o"/>
+      <w:lvlJc w:val="left"/>
+      <w:pPr>
+        <w:ind w:left="3600" w:hanging="360"/>
+      </w:pPr>
+      <w:rPr>
+        <w:rFonts w:ascii="Courier New" w:hAnsi="Courier New" w:cs="Courier New" w:hint="default"/>
+      </w:rPr>
+    </w:lvl>
+    <w:lvl w:ilvl="5" w:tplc="040E0005" w:tentative="1">
+      <w:start w:val="1"/>
+      <w:numFmt w:val="bullet"/>
+      <w:lvlText w:val=""/>
+      <w:lvlJc w:val="left"/>
+      <w:pPr>
+        <w:ind w:left="4320" w:hanging="360"/>
+      </w:pPr>
+      <w:rPr>
+        <w:rFonts w:ascii="Wingdings" w:hAnsi="Wingdings" w:hint="default"/>
+      </w:rPr>
+    </w:lvl>
+    <w:lvl w:ilvl="6" w:tplc="040E0001" w:tentative="1">
+      <w:start w:val="1"/>
+      <w:numFmt w:val="bullet"/>
+      <w:lvlText w:val=""/>
+      <w:lvlJc w:val="left"/>
+      <w:pPr>
+        <w:ind w:left="5040" w:hanging="360"/>
+      </w:pPr>
+      <w:rPr>
+        <w:rFonts w:ascii="Symbol" w:hAnsi="Symbol" w:hint="default"/>
+      </w:rPr>
+    </w:lvl>
+    <w:lvl w:ilvl="7" w:tplc="040E0003" w:tentative="1">
+      <w:start w:val="1"/>
+      <w:numFmt w:val="bullet"/>
+      <w:lvlText w:val="o"/>
+      <w:lvlJc w:val="left"/>
+      <w:pPr>
+        <w:ind w:left="5760" w:hanging="360"/>
+      </w:pPr>
+      <w:rPr>
+        <w:rFonts w:ascii="Courier New" w:hAnsi="Courier New" w:cs="Courier New" w:hint="default"/>
+      </w:rPr>
+    </w:lvl>
+    <w:lvl w:ilvl="8" w:tplc="040E0005" w:tentative="1">
+      <w:start w:val="1"/>
+      <w:numFmt w:val="bullet"/>
+      <w:lvlText w:val=""/>
+      <w:lvlJc w:val="left"/>
+      <w:pPr>
+        <w:ind w:left="6480" w:hanging="360"/>
+      </w:pPr>
+      <w:rPr>
+        <w:rFonts w:ascii="Wingdings" w:hAnsi="Wingdings" w:hint="default"/>
+      </w:rPr>
+    </w:lvl>
+  </w:abstractNum>
   <w:num w:numId="1" w16cid:durableId="1748114174">
-    <w:abstractNumId w:val="1"/>
+    <w:abstractNumId w:val="2"/>
   </w:num>
   <w:num w:numId="2" w16cid:durableId="32006409">
-    <w:abstractNumId w:val="2"/>
+    <w:abstractNumId w:val="3"/>
   </w:num>
   <w:num w:numId="3" w16cid:durableId="684091232">
     <w:abstractNumId w:val="0"/>
+  </w:num>
+  <w:num w:numId="4" w16cid:durableId="590286138">
+    <w:abstractNumId w:val="5"/>
+  </w:num>
+  <w:num w:numId="5" w16cid:durableId="1377699661">
+    <w:abstractNumId w:val="1"/>
+  </w:num>
+  <w:num w:numId="6" w16cid:durableId="2135246554">
+    <w:abstractNumId w:val="4"/>
   </w:num>
 </w:numbering>
 </file>

</xml_diff>